<commit_message>
COMMIT_DL_DOMICILE après modif Word
</commit_message>
<xml_diff>
--- a/conception_appli/Documentation générée par EA/Model_Document_Exigences.docx
+++ b/conception_appli/Documentation générée par EA/Model_Document_Exigences.docx
@@ -152,7 +152,7 @@
         <w:rPr/>
         <w:drawing>
           <wp:inline distT="0" distB="0" distL="0" distR="0">
-            <wp:extent cx="5918200" cy="2590800"/>
+            <wp:extent cx="5918200" cy="3044190"/>
             <wp:effectExtent l="0" t="0" r="0" b="0"/>
             <wp:docPr id="5" descr="" name=""/>
             <wp:cNvGraphicFramePr>
@@ -174,7 +174,7 @@
                   <pic:spPr bwMode="auto">
                     <a:xfrm>
                       <a:off x="0" y="0"/>
-                      <a:ext cx="5918200" cy="2590800"/>
+                      <a:ext cx="5918200" cy="3044190"/>
                     </a:xfrm>
                     <a:prstGeom prst="rect">
                       <a:avLst/>
@@ -1108,7 +1108,7 @@
           <w:color w:val="353a90"/>
         </w:rPr>
       </w:pPr>
-      <w:bookmarkStart w:id="13" w:name="BKM_1EC0831D_C71D_4263_9F50_175BA692DC84_START"/>
+      <w:bookmarkStart w:id="13" w:name="BKM_5D491DD0_0E65_496C_8B65_0521BD4BFF13_START"/>
       <w:bookmarkEnd w:id="13"/>
       <w:r>
         <w:rPr>
@@ -1118,7 +1118,7 @@
           <w:b/>
           <w:color w:val="353a90"/>
         </w:rPr>
-        <w:t xml:space="preserve">EX-TEC-LISTE_RG-05 : publier la liste des RG </w:t>
+        <w:t xml:space="preserve">EX-FONCT-SUPERVISION_CONTROLES_RG-05 : </w:t>
       </w:r>
       <w:r>
         <w:rPr>
@@ -1128,6 +1128,231 @@
           <w:b/>
           <w:color w:val="353a90"/>
         </w:rPr>
+        <w:t xml:space="preserve">superviser les contr</w:t>
+      </w:r>
+      <w:r>
+        <w:rPr>
+          <w:rFonts w:ascii="Arial Narrow" w:eastAsia="Arial Narrow" w:hAnsi="Arial Narrow" w:cs="Arial Narrow"/>
+          <w:sz w:val="40"/>
+          <w:szCs w:val="40"/>
+          <w:b/>
+          <w:color w:val="353a90"/>
+        </w:rPr>
+        <w:t xml:space="preserve">ô</w:t>
+      </w:r>
+      <w:r>
+        <w:rPr>
+          <w:rFonts w:ascii="Arial Narrow" w:eastAsia="Arial Narrow" w:hAnsi="Arial Narrow" w:cs="Arial Narrow"/>
+          <w:sz w:val="40"/>
+          <w:szCs w:val="40"/>
+          <w:b/>
+          <w:color w:val="353a90"/>
+        </w:rPr>
+        <w:t xml:space="preserve">les des utilisateurs</w:t>
+      </w:r>
+      <w:r>
+        <w:rPr>
+          <w:rFonts w:ascii="Arial Narrow" w:eastAsia="Arial Narrow" w:hAnsi="Arial Narrow" w:cs="Arial Narrow"/>
+          <w:sz w:val="40"/>
+          <w:szCs w:val="40"/>
+          <w:b/>
+          <w:color w:val="353a90"/>
+        </w:rPr>
+      </w:r>
+    </w:p>
+    <w:p>
+      <w:pPr>
+        <w:pStyle w:val="Normal"/>
+        <w:numId w:val="0"/>
+        <w:ilvl w:val="0"/>
+        <w:spacing w:before="0" w:after="0" w:line="240"/>
+        <w:rPr>
+          <w:rFonts w:hint="default"/>
+          <w:sz w:val="20"/>
+          <w:szCs w:val="20"/>
+          <w:color w:val="000000"/>
+        </w:rPr>
+      </w:pPr>
+      <w:r>
+        <w:rPr>
+          <w:rFonts w:ascii="Times New Roman" w:eastAsia="Times New Roman" w:hAnsi="Times New Roman" w:cs="Times New Roman"/>
+          <w:sz w:val="20"/>
+          <w:szCs w:val="20"/>
+          <w:color w:val="000000"/>
+        </w:rPr>
+      </w:r>
+    </w:p>
+    <w:p>
+      <w:pPr>
+        <w:pStyle w:val="Normal"/>
+        <w:numId w:val="0"/>
+        <w:ilvl w:val="0"/>
+        <w:spacing w:before="0" w:after="0" w:line="240"/>
+        <w:rPr>
+          <w:rFonts w:hint="default"/>
+          <w:sz w:val="20"/>
+          <w:szCs w:val="20"/>
+          <w:color w:val="000000"/>
+        </w:rPr>
+      </w:pPr>
+      <w:r>
+        <w:rPr>
+          <w:rFonts w:ascii="Times New Roman" w:eastAsia="Times New Roman" w:hAnsi="Times New Roman" w:cs="Times New Roman"/>
+          <w:sz w:val="20"/>
+          <w:szCs w:val="20"/>
+          <w:color w:val="000000"/>
+        </w:rPr>
+        <w:t xml:space="preserve">La MOA a besoin d'avoir </w:t>
+      </w:r>
+      <w:r>
+        <w:rPr>
+          <w:rFonts w:ascii="Times New Roman" w:eastAsia="Times New Roman" w:hAnsi="Times New Roman" w:cs="Times New Roman"/>
+          <w:sz w:val="20"/>
+          <w:szCs w:val="20"/>
+          <w:b/>
+          <w:color w:val="000000"/>
+        </w:rPr>
+        <w:t xml:space="preserve">accès aux rapports de contrôle générés par tous les utilisateurs</w:t>
+      </w:r>
+      <w:r>
+        <w:rPr>
+          <w:rFonts w:ascii="Times New Roman" w:eastAsia="Times New Roman" w:hAnsi="Times New Roman" w:cs="Times New Roman"/>
+          <w:sz w:val="20"/>
+          <w:szCs w:val="20"/>
+          <w:b w:val="false"/>
+          <w:color w:val="000000"/>
+        </w:rPr>
+        <w:t xml:space="preserve"> (ou à des indicateurs) </w:t>
+      </w:r>
+      <w:r>
+        <w:rPr>
+          <w:rFonts w:ascii="Times New Roman" w:eastAsia="Times New Roman" w:hAnsi="Times New Roman" w:cs="Times New Roman"/>
+          <w:sz w:val="20"/>
+          <w:szCs w:val="20"/>
+          <w:b w:val="false"/>
+          <w:color w:val="000000"/>
+        </w:rPr>
+        <w:t xml:space="preserve">afin de superviser l'application.</w:t>
+      </w:r>
+    </w:p>
+    <w:p>
+      <w:pPr>
+        <w:pStyle w:val="Normal"/>
+        <w:numId w:val="0"/>
+        <w:ilvl w:val="0"/>
+        <w:spacing w:before="0" w:after="0" w:line="240"/>
+        <w:rPr>
+          <w:rFonts w:hint="default"/>
+          <w:sz w:val="20"/>
+          <w:szCs w:val="20"/>
+          <w:color w:val="000000"/>
+        </w:rPr>
+      </w:pPr>
+      <w:r>
+        <w:rPr>
+          <w:rFonts w:ascii="Times New Roman" w:eastAsia="Times New Roman" w:hAnsi="Times New Roman" w:cs="Times New Roman"/>
+          <w:sz w:val="20"/>
+          <w:szCs w:val="20"/>
+          <w:color w:val="000000"/>
+        </w:rPr>
+      </w:r>
+    </w:p>
+    <w:p>
+      <w:pPr>
+        <w:pStyle w:val="Normal"/>
+        <w:numId w:val="0"/>
+        <w:ilvl w:val="0"/>
+        <w:spacing w:before="0" w:after="0" w:line="240"/>
+        <w:rPr>
+          <w:rFonts w:hint="default"/>
+          <w:sz w:val="20"/>
+          <w:szCs w:val="20"/>
+          <w:color w:val="000000"/>
+        </w:rPr>
+      </w:pPr>
+      <w:r>
+        <w:rPr>
+          <w:rFonts w:ascii="Times New Roman" w:eastAsia="Times New Roman" w:hAnsi="Times New Roman" w:cs="Times New Roman"/>
+          <w:sz w:val="20"/>
+          <w:szCs w:val="20"/>
+          <w:color w:val="000000"/>
+        </w:rPr>
+        <w:t xml:space="preserve">La MOA doit pouvoir déceler les zones de l'application posant des problèmes aux utilisateurs. Elle doit donc </w:t>
+      </w:r>
+      <w:r>
+        <w:rPr>
+          <w:rFonts w:ascii="Times New Roman" w:eastAsia="Times New Roman" w:hAnsi="Times New Roman" w:cs="Times New Roman"/>
+          <w:sz w:val="20"/>
+          <w:szCs w:val="20"/>
+          <w:color w:val="000000"/>
+        </w:rPr>
+        <w:t xml:space="preserve">pouvoir évaluer les taux de contrôles KO/OK. </w:t>
+      </w:r>
+      <w:bookmarkStart w:id="14" w:name="BKM_5D491DD0_0E65_496C_8B65_0521BD4BFF13_END"/>
+      <w:bookmarkEnd w:id="14"/>
+      <w:r>
+        <w:rPr>
+          <w:rFonts w:ascii="Times New Roman" w:eastAsia="Times New Roman" w:hAnsi="Times New Roman" w:cs="Times New Roman"/>
+          <w:sz w:val="20"/>
+          <w:szCs w:val="20"/>
+          <w:color w:val="000000"/>
+        </w:rPr>
+      </w:r>
+    </w:p>
+    <w:p>
+      <w:pPr>
+        <w:pStyle w:val="Normal"/>
+        <w:numId w:val="0"/>
+        <w:ilvl w:val="0"/>
+        <w:spacing w:before="0" w:after="0" w:line="240"/>
+        <w:rPr>
+          <w:rFonts w:hint="default"/>
+          <w:sz w:val="20"/>
+          <w:szCs w:val="20"/>
+        </w:rPr>
+      </w:pPr>
+      <w:r>
+        <w:rPr>
+          <w:rFonts w:ascii="Times New Roman" w:eastAsia="Times New Roman" w:hAnsi="Times New Roman" w:cs="Times New Roman"/>
+          <w:sz w:val="20"/>
+          <w:szCs w:val="20"/>
+        </w:rPr>
+      </w:r>
+    </w:p>
+    <w:p>
+      <w:pPr>
+        <w:pStyle w:val="Heading2"/>
+        <w:numId w:val="0"/>
+        <w:ilvl w:val="0"/>
+        <w:spacing w:before="0" w:after="20" w:line="240"/>
+        <w:rPr>
+          <w:rFonts w:hint="default"/>
+          <w:sz w:val="40"/>
+          <w:szCs w:val="40"/>
+          <w:b/>
+          <w:color w:val="353a90"/>
+        </w:rPr>
+      </w:pPr>
+      <w:bookmarkStart w:id="15" w:name="BKM_1EC0831D_C71D_4263_9F50_175BA692DC84_START"/>
+      <w:bookmarkEnd w:id="15"/>
+      <w:r>
+        <w:rPr>
+          <w:rFonts w:ascii="Arial Narrow" w:eastAsia="Arial Narrow" w:hAnsi="Arial Narrow" w:cs="Arial Narrow"/>
+          <w:sz w:val="40"/>
+          <w:szCs w:val="40"/>
+          <w:b/>
+          <w:color w:val="353a90"/>
+        </w:rPr>
+        <w:t xml:space="preserve">EX-TEC-LISTE_RG-06 : publier la liste des RG </w:t>
+      </w:r>
+      <w:r>
+        <w:rPr>
+          <w:rFonts w:ascii="Arial Narrow" w:eastAsia="Arial Narrow" w:hAnsi="Arial Narrow" w:cs="Arial Narrow"/>
+          <w:sz w:val="40"/>
+          <w:szCs w:val="40"/>
+          <w:b/>
+          <w:color w:val="353a90"/>
+        </w:rPr>
         <w:t xml:space="preserve">impl</w:t>
       </w:r>
       <w:r>
@@ -1244,8 +1469,8 @@
         </w:rPr>
         <w:t xml:space="preserve">dans l'application. </w:t>
       </w:r>
-      <w:bookmarkStart w:id="14" w:name="BKM_1EC0831D_C71D_4263_9F50_175BA692DC84_END"/>
-      <w:bookmarkEnd w:id="14"/>
+      <w:bookmarkStart w:id="16" w:name="BKM_1EC0831D_C71D_4263_9F50_175BA692DC84_END"/>
+      <w:bookmarkEnd w:id="16"/>
       <w:r>
         <w:rPr>
           <w:rFonts w:ascii="Times New Roman" w:eastAsia="Times New Roman" w:hAnsi="Times New Roman" w:cs="Times New Roman"/>
@@ -1290,8 +1515,8 @@
           <w:color w:val="353a90"/>
         </w:rPr>
       </w:pPr>
-      <w:bookmarkStart w:id="15" w:name="BKM_2B274B26_E8FB_4DAA_8C7E_569AAE255545_START"/>
-      <w:bookmarkEnd w:id="15"/>
+      <w:bookmarkStart w:id="17" w:name="BKM_2B274B26_E8FB_4DAA_8C7E_569AAE255545_START"/>
+      <w:bookmarkEnd w:id="17"/>
       <w:r>
         <w:rPr>
           <w:rFonts w:ascii="Arial Narrow" w:eastAsia="Arial Narrow" w:hAnsi="Arial Narrow" w:cs="Arial Narrow"/>
@@ -1300,7 +1525,7 @@
           <w:b/>
           <w:color w:val="353a90"/>
         </w:rPr>
-        <w:t xml:space="preserve">EX-TEC-PARAMETRAGE_RG-06 : publier le param</w:t>
+        <w:t xml:space="preserve">EX-TEC-PARAMETRAGE_RG-07 : publier le param</w:t>
       </w:r>
       <w:r>
         <w:rPr>
@@ -1674,8 +1899,8 @@
         </w:rPr>
         <w:t xml:space="preserve">prendre en compte l'activation/désactivation des RG. </w:t>
       </w:r>
-      <w:bookmarkStart w:id="16" w:name="BKM_2B274B26_E8FB_4DAA_8C7E_569AAE255545_END"/>
-      <w:bookmarkEnd w:id="16"/>
+      <w:bookmarkStart w:id="18" w:name="BKM_2B274B26_E8FB_4DAA_8C7E_569AAE255545_END"/>
+      <w:bookmarkEnd w:id="18"/>
       <w:r>
         <w:rPr>
           <w:rFonts w:ascii="Times New Roman" w:eastAsia="Times New Roman" w:hAnsi="Times New Roman" w:cs="Times New Roman"/>
@@ -1719,8 +1944,8 @@
           <w:color w:val="353a90"/>
         </w:rPr>
       </w:pPr>
-      <w:bookmarkStart w:id="17" w:name="BKM_611824F2_F222_4300_A01B_C2D5192BA830_START"/>
-      <w:bookmarkEnd w:id="17"/>
+      <w:bookmarkStart w:id="19" w:name="BKM_611824F2_F222_4300_A01B_C2D5192BA830_START"/>
+      <w:bookmarkEnd w:id="19"/>
       <w:r>
         <w:rPr>
           <w:rFonts w:ascii="Arial Narrow" w:eastAsia="Arial Narrow" w:hAnsi="Arial Narrow" w:cs="Arial Narrow"/>
@@ -1729,7 +1954,7 @@
           <w:b/>
           <w:color w:val="353a90"/>
         </w:rPr>
-        <w:t xml:space="preserve">EX-TEC-PUBLICATION-RG-07 : publier l'activation des RG</w:t>
+        <w:t xml:space="preserve">EX-TEC-PUBLICATION-RG-08 : publier l'activation des RG</w:t>
       </w:r>
       <w:r>
         <w:rPr>
@@ -1850,8 +2075,8 @@
         </w:rPr>
         <w:t xml:space="preserve">La MOA doit savoir à tout moment quelles sont les RG contrôlées ou pas. </w:t>
       </w:r>
-      <w:bookmarkStart w:id="18" w:name="BKM_611824F2_F222_4300_A01B_C2D5192BA830_END"/>
-      <w:bookmarkEnd w:id="18"/>
+      <w:bookmarkStart w:id="20" w:name="BKM_611824F2_F222_4300_A01B_C2D5192BA830_END"/>
+      <w:bookmarkEnd w:id="20"/>
       <w:r>
         <w:rPr>
           <w:rFonts w:ascii="Times New Roman" w:eastAsia="Times New Roman" w:hAnsi="Times New Roman" w:cs="Times New Roman"/>
@@ -1895,8 +2120,8 @@
           <w:color w:val="353a90"/>
         </w:rPr>
       </w:pPr>
-      <w:bookmarkStart w:id="19" w:name="BKM_7A69172F_ABA0_42B0_88AC_55A176CEDB1A_START"/>
-      <w:bookmarkEnd w:id="19"/>
+      <w:bookmarkStart w:id="21" w:name="BKM_7A69172F_ABA0_42B0_88AC_55A176CEDB1A_START"/>
+      <w:bookmarkEnd w:id="21"/>
       <w:r>
         <w:rPr>
           <w:rFonts w:ascii="Arial Narrow" w:eastAsia="Arial Narrow" w:hAnsi="Arial Narrow" w:cs="Arial Narrow"/>
@@ -1905,7 +2130,7 @@
           <w:b/>
           <w:color w:val="353a90"/>
         </w:rPr>
-        <w:t xml:space="preserve">EX-TEC-PUBLICATION-RG-08 : stocker et publier les </w:t>
+        <w:t xml:space="preserve">EX-TEC-PUBLICATION-RG-09 : stocker et publier les </w:t>
       </w:r>
       <w:r>
         <w:rPr>
@@ -2089,8 +2314,8 @@
         </w:rPr>
         <w:t xml:space="preserve">L'application doit stocker les rapports de contrôle pendant un certain temps en vue de leur fourniture. </w:t>
       </w:r>
-      <w:bookmarkStart w:id="20" w:name="BKM_7A69172F_ABA0_42B0_88AC_55A176CEDB1A_END"/>
-      <w:bookmarkEnd w:id="20"/>
+      <w:bookmarkStart w:id="22" w:name="BKM_7A69172F_ABA0_42B0_88AC_55A176CEDB1A_END"/>
+      <w:bookmarkEnd w:id="22"/>
       <w:r>
         <w:rPr>
           <w:rFonts w:ascii="Times New Roman" w:eastAsia="Times New Roman" w:hAnsi="Times New Roman" w:cs="Times New Roman"/>
@@ -2134,8 +2359,8 @@
           <w:color w:val="353a90"/>
         </w:rPr>
       </w:pPr>
-      <w:bookmarkStart w:id="21" w:name="BKM_64937757_EF7A_432B_B556_20936873C543_START"/>
-      <w:bookmarkEnd w:id="21"/>
+      <w:bookmarkStart w:id="23" w:name="BKM_F892952F_EAA8_418C_95B6_54CDA1BF282D_START"/>
+      <w:bookmarkEnd w:id="23"/>
       <w:r>
         <w:rPr>
           <w:rFonts w:ascii="Arial Narrow" w:eastAsia="Arial Narrow" w:hAnsi="Arial Narrow" w:cs="Arial Narrow"/>
@@ -2144,7 +2369,7 @@
           <w:b/>
           <w:color w:val="353a90"/>
         </w:rPr>
-        <w:t xml:space="preserve">EX-TEC-IMPLEMENTATION_RG-09 : savoir o</w:t>
+        <w:t xml:space="preserve">EX-TEC-PUBLICATION-RG-10 : stocker et publier des </w:t>
       </w:r>
       <w:r>
         <w:rPr>
@@ -2154,7 +2379,7 @@
           <w:b/>
           <w:color w:val="353a90"/>
         </w:rPr>
-        <w:t xml:space="preserve">ù</w:t>
+        <w:t xml:space="preserve">indicateurs de supervision des contr</w:t>
       </w:r>
       <w:r>
         <w:rPr>
@@ -2164,7 +2389,7 @@
           <w:b/>
           <w:color w:val="353a90"/>
         </w:rPr>
-        <w:t xml:space="preserve"> et comment </w:t>
+        <w:t xml:space="preserve">ô</w:t>
       </w:r>
       <w:r>
         <w:rPr>
@@ -2174,7 +2399,7 @@
           <w:b/>
           <w:color w:val="353a90"/>
         </w:rPr>
-        <w:t xml:space="preserve">sont impl</w:t>
+        <w:t xml:space="preserve">les</w:t>
       </w:r>
       <w:r>
         <w:rPr>
@@ -2184,46 +2409,6 @@
           <w:b/>
           <w:color w:val="353a90"/>
         </w:rPr>
-        <w:t xml:space="preserve">é</w:t>
-      </w:r>
-      <w:r>
-        <w:rPr>
-          <w:rFonts w:ascii="Arial Narrow" w:eastAsia="Arial Narrow" w:hAnsi="Arial Narrow" w:cs="Arial Narrow"/>
-          <w:sz w:val="40"/>
-          <w:szCs w:val="40"/>
-          <w:b/>
-          <w:color w:val="353a90"/>
-        </w:rPr>
-        <w:t xml:space="preserve">ment</w:t>
-      </w:r>
-      <w:r>
-        <w:rPr>
-          <w:rFonts w:ascii="Arial Narrow" w:eastAsia="Arial Narrow" w:hAnsi="Arial Narrow" w:cs="Arial Narrow"/>
-          <w:sz w:val="40"/>
-          <w:szCs w:val="40"/>
-          <w:b/>
-          <w:color w:val="353a90"/>
-        </w:rPr>
-        <w:t xml:space="preserve">é</w:t>
-      </w:r>
-      <w:r>
-        <w:rPr>
-          <w:rFonts w:ascii="Arial Narrow" w:eastAsia="Arial Narrow" w:hAnsi="Arial Narrow" w:cs="Arial Narrow"/>
-          <w:sz w:val="40"/>
-          <w:szCs w:val="40"/>
-          <w:b/>
-          <w:color w:val="353a90"/>
-        </w:rPr>
-        <w:t xml:space="preserve">es les RG</w:t>
-      </w:r>
-      <w:r>
-        <w:rPr>
-          <w:rFonts w:ascii="Arial Narrow" w:eastAsia="Arial Narrow" w:hAnsi="Arial Narrow" w:cs="Arial Narrow"/>
-          <w:sz w:val="40"/>
-          <w:szCs w:val="40"/>
-          <w:b/>
-          <w:color w:val="353a90"/>
-        </w:rPr>
       </w:r>
     </w:p>
     <w:p>
@@ -2268,18 +2453,38 @@
           <w:szCs w:val="20"/>
           <w:color w:val="000000"/>
         </w:rPr>
-        <w:t xml:space="preserve">Les développeurs et la Maîtrise d'Oeuvre (MOE) ont besoin de savoir </w:t>
-      </w:r>
-      <w:r>
-        <w:rPr>
-          <w:rFonts w:ascii="Times New Roman" w:eastAsia="Times New Roman" w:hAnsi="Times New Roman" w:cs="Times New Roman"/>
-          <w:sz w:val="20"/>
-          <w:szCs w:val="20"/>
-          <w:b/>
+        <w:t xml:space="preserve">L'application doit fournir des </w:t>
+      </w:r>
+      <w:r>
+        <w:rPr>
+          <w:rFonts w:ascii="Times New Roman" w:eastAsia="Times New Roman" w:hAnsi="Times New Roman" w:cs="Times New Roman"/>
+          <w:sz w:val="20"/>
+          <w:szCs w:val="20"/>
+          <w:b/>
+          <w:color w:val="000000"/>
+        </w:rPr>
+        <w:t xml:space="preserve">indicateurs de contrôle</w:t>
+      </w:r>
+      <w:r>
+        <w:rPr>
+          <w:rFonts w:ascii="Times New Roman" w:eastAsia="Times New Roman" w:hAnsi="Times New Roman" w:cs="Times New Roman"/>
+          <w:sz w:val="20"/>
+          <w:szCs w:val="20"/>
+          <w:b w:val="false"/>
+          <w:color w:val="000000"/>
+        </w:rPr>
+        <w:t xml:space="preserve"> à l'attention de </w:t>
+      </w:r>
+      <w:r>
+        <w:rPr>
+          <w:rFonts w:ascii="Times New Roman" w:eastAsia="Times New Roman" w:hAnsi="Times New Roman" w:cs="Times New Roman"/>
+          <w:sz w:val="20"/>
+          <w:szCs w:val="20"/>
+          <w:b w:val="false"/>
           <w:i/>
           <w:color w:val="000000"/>
         </w:rPr>
-        <w:t xml:space="preserve">où et comment</w:t>
+        <w:t xml:space="preserve">la MOA</w:t>
       </w:r>
       <w:r>
         <w:rPr>
@@ -2290,7 +2495,244 @@
           <w:i w:val="false"/>
           <w:color w:val="000000"/>
         </w:rPr>
-        <w:t xml:space="preserve"> ont été implémentés les </w:t>
+        <w:t xml:space="preserve">.</w:t>
+      </w:r>
+    </w:p>
+    <w:p>
+      <w:pPr>
+        <w:pStyle w:val="Normal"/>
+        <w:numId w:val="0"/>
+        <w:ilvl w:val="0"/>
+        <w:spacing w:before="0" w:after="0" w:line="240"/>
+        <w:rPr>
+          <w:rFonts w:hint="default"/>
+          <w:sz w:val="20"/>
+          <w:szCs w:val="20"/>
+          <w:color w:val="000000"/>
+        </w:rPr>
+      </w:pPr>
+      <w:r>
+        <w:rPr>
+          <w:rFonts w:ascii="Times New Roman" w:eastAsia="Times New Roman" w:hAnsi="Times New Roman" w:cs="Times New Roman"/>
+          <w:sz w:val="20"/>
+          <w:szCs w:val="20"/>
+          <w:color w:val="000000"/>
+        </w:rPr>
+      </w:r>
+    </w:p>
+    <w:p>
+      <w:pPr>
+        <w:pStyle w:val="Normal"/>
+        <w:numId w:val="0"/>
+        <w:ilvl w:val="0"/>
+        <w:spacing w:before="0" w:after="0" w:line="240"/>
+        <w:rPr>
+          <w:rFonts w:hint="default"/>
+          <w:sz w:val="20"/>
+          <w:szCs w:val="20"/>
+          <w:color w:val="000000"/>
+        </w:rPr>
+      </w:pPr>
+      <w:r>
+        <w:rPr>
+          <w:rFonts w:ascii="Times New Roman" w:eastAsia="Times New Roman" w:hAnsi="Times New Roman" w:cs="Times New Roman"/>
+          <w:sz w:val="20"/>
+          <w:szCs w:val="20"/>
+          <w:color w:val="000000"/>
+        </w:rPr>
+        <w:t xml:space="preserve">L'application doit stocker les indicateurs de contrôle pendant un certain temps en vue de leur fourniture. </w:t>
+      </w:r>
+      <w:bookmarkStart w:id="24" w:name="BKM_F892952F_EAA8_418C_95B6_54CDA1BF282D_END"/>
+      <w:bookmarkEnd w:id="24"/>
+      <w:r>
+        <w:rPr>
+          <w:rFonts w:ascii="Times New Roman" w:eastAsia="Times New Roman" w:hAnsi="Times New Roman" w:cs="Times New Roman"/>
+          <w:sz w:val="20"/>
+          <w:szCs w:val="20"/>
+          <w:color w:val="000000"/>
+        </w:rPr>
+      </w:r>
+    </w:p>
+    <w:p>
+      <w:pPr>
+        <w:pStyle w:val="Normal"/>
+        <w:numId w:val="0"/>
+        <w:ilvl w:val="0"/>
+        <w:spacing w:before="0" w:after="0" w:line="240"/>
+        <w:rPr>
+          <w:rFonts w:hint="default"/>
+          <w:sz w:val="20"/>
+          <w:szCs w:val="20"/>
+        </w:rPr>
+      </w:pPr>
+      <w:r>
+        <w:rPr>
+          <w:rFonts w:ascii="Times New Roman" w:eastAsia="Times New Roman" w:hAnsi="Times New Roman" w:cs="Times New Roman"/>
+          <w:sz w:val="20"/>
+          <w:szCs w:val="20"/>
+        </w:rPr>
+      </w:r>
+    </w:p>
+    <w:p>
+      <w:pPr>
+        <w:pStyle w:val="Heading2"/>
+        <w:numId w:val="0"/>
+        <w:ilvl w:val="0"/>
+        <w:spacing w:before="0" w:after="20" w:line="240"/>
+        <w:rPr>
+          <w:rFonts w:hint="default"/>
+          <w:sz w:val="40"/>
+          <w:szCs w:val="40"/>
+          <w:b/>
+          <w:color w:val="353a90"/>
+        </w:rPr>
+      </w:pPr>
+      <w:bookmarkStart w:id="25" w:name="BKM_64937757_EF7A_432B_B556_20936873C543_START"/>
+      <w:bookmarkEnd w:id="25"/>
+      <w:r>
+        <w:rPr>
+          <w:rFonts w:ascii="Arial Narrow" w:eastAsia="Arial Narrow" w:hAnsi="Arial Narrow" w:cs="Arial Narrow"/>
+          <w:sz w:val="40"/>
+          <w:szCs w:val="40"/>
+          <w:b/>
+          <w:color w:val="353a90"/>
+        </w:rPr>
+        <w:t xml:space="preserve">EX-TEC-IMPLEMENTATION_RG-11 : savoir o</w:t>
+      </w:r>
+      <w:r>
+        <w:rPr>
+          <w:rFonts w:ascii="Arial Narrow" w:eastAsia="Arial Narrow" w:hAnsi="Arial Narrow" w:cs="Arial Narrow"/>
+          <w:sz w:val="40"/>
+          <w:szCs w:val="40"/>
+          <w:b/>
+          <w:color w:val="353a90"/>
+        </w:rPr>
+        <w:t xml:space="preserve">ù</w:t>
+      </w:r>
+      <w:r>
+        <w:rPr>
+          <w:rFonts w:ascii="Arial Narrow" w:eastAsia="Arial Narrow" w:hAnsi="Arial Narrow" w:cs="Arial Narrow"/>
+          <w:sz w:val="40"/>
+          <w:szCs w:val="40"/>
+          <w:b/>
+          <w:color w:val="353a90"/>
+        </w:rPr>
+        <w:t xml:space="preserve"> et comment </w:t>
+      </w:r>
+      <w:r>
+        <w:rPr>
+          <w:rFonts w:ascii="Arial Narrow" w:eastAsia="Arial Narrow" w:hAnsi="Arial Narrow" w:cs="Arial Narrow"/>
+          <w:sz w:val="40"/>
+          <w:szCs w:val="40"/>
+          <w:b/>
+          <w:color w:val="353a90"/>
+        </w:rPr>
+        <w:t xml:space="preserve">sont impl</w:t>
+      </w:r>
+      <w:r>
+        <w:rPr>
+          <w:rFonts w:ascii="Arial Narrow" w:eastAsia="Arial Narrow" w:hAnsi="Arial Narrow" w:cs="Arial Narrow"/>
+          <w:sz w:val="40"/>
+          <w:szCs w:val="40"/>
+          <w:b/>
+          <w:color w:val="353a90"/>
+        </w:rPr>
+        <w:t xml:space="preserve">é</w:t>
+      </w:r>
+      <w:r>
+        <w:rPr>
+          <w:rFonts w:ascii="Arial Narrow" w:eastAsia="Arial Narrow" w:hAnsi="Arial Narrow" w:cs="Arial Narrow"/>
+          <w:sz w:val="40"/>
+          <w:szCs w:val="40"/>
+          <w:b/>
+          <w:color w:val="353a90"/>
+        </w:rPr>
+        <w:t xml:space="preserve">ment</w:t>
+      </w:r>
+      <w:r>
+        <w:rPr>
+          <w:rFonts w:ascii="Arial Narrow" w:eastAsia="Arial Narrow" w:hAnsi="Arial Narrow" w:cs="Arial Narrow"/>
+          <w:sz w:val="40"/>
+          <w:szCs w:val="40"/>
+          <w:b/>
+          <w:color w:val="353a90"/>
+        </w:rPr>
+        <w:t xml:space="preserve">é</w:t>
+      </w:r>
+      <w:r>
+        <w:rPr>
+          <w:rFonts w:ascii="Arial Narrow" w:eastAsia="Arial Narrow" w:hAnsi="Arial Narrow" w:cs="Arial Narrow"/>
+          <w:sz w:val="40"/>
+          <w:szCs w:val="40"/>
+          <w:b/>
+          <w:color w:val="353a90"/>
+        </w:rPr>
+        <w:t xml:space="preserve">es les RG</w:t>
+      </w:r>
+      <w:r>
+        <w:rPr>
+          <w:rFonts w:ascii="Arial Narrow" w:eastAsia="Arial Narrow" w:hAnsi="Arial Narrow" w:cs="Arial Narrow"/>
+          <w:sz w:val="40"/>
+          <w:szCs w:val="40"/>
+          <w:b/>
+          <w:color w:val="353a90"/>
+        </w:rPr>
+      </w:r>
+    </w:p>
+    <w:p>
+      <w:pPr>
+        <w:pStyle w:val="Normal"/>
+        <w:numId w:val="0"/>
+        <w:ilvl w:val="0"/>
+        <w:spacing w:before="0" w:after="0" w:line="240"/>
+        <w:rPr>
+          <w:rFonts w:hint="default"/>
+          <w:sz w:val="20"/>
+          <w:szCs w:val="20"/>
+          <w:color w:val="000000"/>
+        </w:rPr>
+      </w:pPr>
+      <w:r>
+        <w:rPr>
+          <w:rFonts w:ascii="Times New Roman" w:eastAsia="Times New Roman" w:hAnsi="Times New Roman" w:cs="Times New Roman"/>
+          <w:sz w:val="20"/>
+          <w:szCs w:val="20"/>
+          <w:color w:val="000000"/>
+        </w:rPr>
+      </w:r>
+    </w:p>
+    <w:p>
+      <w:pPr>
+        <w:pStyle w:val="Normal"/>
+        <w:numId w:val="0"/>
+        <w:ilvl w:val="0"/>
+        <w:spacing w:before="0" w:after="0" w:line="240"/>
+        <w:rPr>
+          <w:rFonts w:hint="default"/>
+          <w:sz w:val="20"/>
+          <w:szCs w:val="20"/>
+          <w:color w:val="000000"/>
+        </w:rPr>
+      </w:pPr>
+      <w:r>
+        <w:rPr>
+          <w:rFonts w:ascii="Times New Roman" w:eastAsia="Times New Roman" w:hAnsi="Times New Roman" w:cs="Times New Roman"/>
+          <w:sz w:val="20"/>
+          <w:szCs w:val="20"/>
+          <w:color w:val="000000"/>
+        </w:rPr>
+        <w:t xml:space="preserve">Les développeurs et la Maîtrise d'Oeuvre (MOE) ont besoin de savoir </w:t>
+      </w:r>
+      <w:r>
+        <w:rPr>
+          <w:rFonts w:ascii="Times New Roman" w:eastAsia="Times New Roman" w:hAnsi="Times New Roman" w:cs="Times New Roman"/>
+          <w:sz w:val="20"/>
+          <w:szCs w:val="20"/>
+          <w:b/>
+          <w:i/>
+          <w:color w:val="000000"/>
+        </w:rPr>
+        <w:t xml:space="preserve">où et comment</w:t>
       </w:r>
       <w:r>
         <w:rPr>
@@ -2301,10 +2743,8 @@
           <w:i w:val="false"/>
           <w:color w:val="000000"/>
         </w:rPr>
-        <w:t xml:space="preserve">contrôles des RG dans l'application. </w:t>
-      </w:r>
-      <w:bookmarkStart w:id="22" w:name="BKM_64937757_EF7A_432B_B556_20936873C543_END"/>
-      <w:bookmarkEnd w:id="22"/>
+        <w:t xml:space="preserve"> ont été implémentés les </w:t>
+      </w:r>
       <w:r>
         <w:rPr>
           <w:rFonts w:ascii="Times New Roman" w:eastAsia="Times New Roman" w:hAnsi="Times New Roman" w:cs="Times New Roman"/>
@@ -2314,6 +2754,19 @@
           <w:i w:val="false"/>
           <w:color w:val="000000"/>
         </w:rPr>
+        <w:t xml:space="preserve">contrôles des RG dans l'application. </w:t>
+      </w:r>
+      <w:bookmarkStart w:id="26" w:name="BKM_64937757_EF7A_432B_B556_20936873C543_END"/>
+      <w:bookmarkEnd w:id="26"/>
+      <w:r>
+        <w:rPr>
+          <w:rFonts w:ascii="Times New Roman" w:eastAsia="Times New Roman" w:hAnsi="Times New Roman" w:cs="Times New Roman"/>
+          <w:sz w:val="20"/>
+          <w:szCs w:val="20"/>
+          <w:b w:val="false"/>
+          <w:i w:val="false"/>
+          <w:color w:val="000000"/>
+        </w:rPr>
       </w:r>
     </w:p>
     <w:p>
@@ -2338,15 +2791,15 @@
     </w:p>
     <w:p>
       <w:pPr>
-        <w:pStyle w:val="Heading3"/>
+        <w:pStyle w:val="Heading2"/>
         <w:numId w:val="0"/>
         <w:ilvl w:val="0"/>
         <w:jc w:val="center"/>
-        <w:spacing w:before="0" w:after="80" w:line="240"/>
-        <w:rPr>
-          <w:rFonts w:hint="default"/>
-          <w:sz w:val="32"/>
-          <w:szCs w:val="32"/>
+        <w:spacing w:before="0" w:after="20" w:line="240"/>
+        <w:rPr>
+          <w:rFonts w:hint="default"/>
+          <w:sz w:val="40"/>
+          <w:szCs w:val="40"/>
           <w:b/>
           <w:color w:val="353a90"/>
         </w:rPr>
@@ -2354,34 +2807,12 @@
       <w:r>
         <w:rPr>
           <w:rFonts w:ascii="Arial Narrow" w:eastAsia="Arial Narrow" w:hAnsi="Arial Narrow" w:cs="Arial Narrow"/>
-          <w:sz w:val="32"/>
-          <w:szCs w:val="32"/>
+          <w:sz w:val="40"/>
+          <w:szCs w:val="40"/>
           <w:b/>
           <w:color w:val="353a90"/>
         </w:rPr>
         <w:t xml:space="preserve">Tableau résumé des exigences</w:t>
-      </w:r>
-    </w:p>
-    <w:p>
-      <w:pPr>
-        <w:pStyle w:val="Normal"/>
-        <w:numId w:val="0"/>
-        <w:ilvl w:val="0"/>
-        <w:spacing w:before="0" w:after="0" w:line="240"/>
-        <w:rPr>
-          <w:rFonts w:hint="default"/>
-          <w:sz w:val="20"/>
-          <w:szCs w:val="20"/>
-          <w:color w:val="000000"/>
-        </w:rPr>
-      </w:pPr>
-      <w:r>
-        <w:rPr>
-          <w:rFonts w:ascii="Times New Roman" w:eastAsia="Times New Roman" w:hAnsi="Times New Roman" w:cs="Times New Roman"/>
-          <w:sz w:val="20"/>
-          <w:szCs w:val="20"/>
-          <w:color w:val="000000"/>
-        </w:rPr>
       </w:r>
     </w:p>
     <w:p>
@@ -2452,8 +2883,8 @@
                 <w:szCs w:val="20"/>
               </w:rPr>
             </w:pPr>
-            <w:bookmarkStart w:id="23" w:name="BKM_86125685_2FF3_4BEF_9609_EE0B26A25373_START"/>
-            <w:bookmarkEnd w:id="23"/>
+            <w:bookmarkStart w:id="27" w:name="BKM_86125685_2FF3_4BEF_9609_EE0B26A25373_START"/>
+            <w:bookmarkEnd w:id="27"/>
             <w:r>
               <w:rPr>
                 <w:rFonts w:ascii="Times New Roman" w:eastAsia="Times New Roman" w:hAnsi="Times New Roman" w:cs="Times New Roman"/>
@@ -2840,8 +3271,8 @@
                 <w:szCs w:val="20"/>
               </w:rPr>
             </w:pPr>
-            <w:bookmarkStart w:id="25" w:name="BKM_BA5BB3F4_1BAB_411B_92A5_2457AAA8BCA3_START"/>
-            <w:bookmarkEnd w:id="25"/>
+            <w:bookmarkStart w:id="29" w:name="BKM_BA5BB3F4_1BAB_411B_92A5_2457AAA8BCA3_START"/>
+            <w:bookmarkEnd w:id="29"/>
             <w:r>
               <w:rPr>
                 <w:rFonts w:ascii="Times New Roman" w:eastAsia="Times New Roman" w:hAnsi="Times New Roman" w:cs="Times New Roman"/>
@@ -3199,8 +3630,8 @@
                 <w:szCs w:val="20"/>
               </w:rPr>
             </w:pPr>
-            <w:bookmarkStart w:id="27" w:name="BKM_AB781F45_BB67_49A4_A6C9_084A58FB84D2_START"/>
-            <w:bookmarkEnd w:id="27"/>
+            <w:bookmarkStart w:id="31" w:name="BKM_AB781F45_BB67_49A4_A6C9_084A58FB84D2_START"/>
+            <w:bookmarkEnd w:id="31"/>
             <w:r>
               <w:rPr>
                 <w:rFonts w:ascii="Times New Roman" w:eastAsia="Times New Roman" w:hAnsi="Times New Roman" w:cs="Times New Roman"/>
@@ -3392,8 +3823,8 @@
                 <w:szCs w:val="20"/>
               </w:rPr>
             </w:pPr>
-            <w:bookmarkStart w:id="29" w:name="BKM_B8BCA6FE_DD06_4558_B313_769186B710B9_START"/>
-            <w:bookmarkEnd w:id="29"/>
+            <w:bookmarkStart w:id="33" w:name="BKM_B8BCA6FE_DD06_4558_B313_769186B710B9_START"/>
+            <w:bookmarkEnd w:id="33"/>
             <w:r>
               <w:rPr>
                 <w:rFonts w:ascii="Times New Roman" w:eastAsia="Times New Roman" w:hAnsi="Times New Roman" w:cs="Times New Roman"/>
@@ -3581,63 +4012,47 @@
                 <w:szCs w:val="20"/>
               </w:rPr>
             </w:pPr>
-            <w:bookmarkStart w:id="31" w:name="BKM_1EC0831D_C71D_4263_9F50_175BA692DC84_START"/>
-            <w:bookmarkEnd w:id="31"/>
-            <w:r>
-              <w:rPr>
-                <w:rFonts w:ascii="Times New Roman" w:eastAsia="Times New Roman" w:hAnsi="Times New Roman" w:cs="Times New Roman"/>
-                <w:sz w:val="20"/>
-                <w:szCs w:val="20"/>
-              </w:rPr>
-              <w:t xml:space="preserve">EX-TEC-LISTE_RG-05 : publier la </w:t>
-            </w:r>
-            <w:r>
-              <w:rPr>
-                <w:rFonts w:ascii="Times New Roman" w:eastAsia="Times New Roman" w:hAnsi="Times New Roman" w:cs="Times New Roman"/>
-                <w:sz w:val="20"/>
-                <w:szCs w:val="20"/>
-              </w:rPr>
-              <w:t xml:space="preserve">liste des RG impl</w:t>
-            </w:r>
-            <w:r>
-              <w:rPr>
-                <w:rFonts w:ascii="Times New Roman" w:eastAsia="Times New Roman" w:hAnsi="Times New Roman" w:cs="Times New Roman"/>
-                <w:sz w:val="20"/>
-                <w:szCs w:val="20"/>
-              </w:rPr>
-              <w:t xml:space="preserve">é</w:t>
-            </w:r>
-            <w:r>
-              <w:rPr>
-                <w:rFonts w:ascii="Times New Roman" w:eastAsia="Times New Roman" w:hAnsi="Times New Roman" w:cs="Times New Roman"/>
-                <w:sz w:val="20"/>
-                <w:szCs w:val="20"/>
-              </w:rPr>
-              <w:t xml:space="preserve">ment</w:t>
-            </w:r>
-            <w:r>
-              <w:rPr>
-                <w:rFonts w:ascii="Times New Roman" w:eastAsia="Times New Roman" w:hAnsi="Times New Roman" w:cs="Times New Roman"/>
-                <w:sz w:val="20"/>
-                <w:szCs w:val="20"/>
-              </w:rPr>
-              <w:t xml:space="preserve">é</w:t>
-            </w:r>
-            <w:r>
-              <w:rPr>
-                <w:rFonts w:ascii="Times New Roman" w:eastAsia="Times New Roman" w:hAnsi="Times New Roman" w:cs="Times New Roman"/>
-                <w:sz w:val="20"/>
-                <w:szCs w:val="20"/>
-              </w:rPr>
-              <w:t xml:space="preserve">es dans </w:t>
-            </w:r>
-            <w:r>
-              <w:rPr>
-                <w:rFonts w:ascii="Times New Roman" w:eastAsia="Times New Roman" w:hAnsi="Times New Roman" w:cs="Times New Roman"/>
-                <w:sz w:val="20"/>
-                <w:szCs w:val="20"/>
-              </w:rPr>
-              <w:t xml:space="preserve">l'application</w:t>
+            <w:bookmarkStart w:id="35" w:name="BKM_5D491DD0_0E65_496C_8B65_0521BD4BFF13_START"/>
+            <w:bookmarkEnd w:id="35"/>
+            <w:r>
+              <w:rPr>
+                <w:rFonts w:ascii="Times New Roman" w:eastAsia="Times New Roman" w:hAnsi="Times New Roman" w:cs="Times New Roman"/>
+                <w:sz w:val="20"/>
+                <w:szCs w:val="20"/>
+              </w:rPr>
+              <w:t xml:space="preserve">EX-FONCT-SUPERVISION_CONT</w:t>
+            </w:r>
+            <w:r>
+              <w:rPr>
+                <w:rFonts w:ascii="Times New Roman" w:eastAsia="Times New Roman" w:hAnsi="Times New Roman" w:cs="Times New Roman"/>
+                <w:sz w:val="20"/>
+                <w:szCs w:val="20"/>
+              </w:rPr>
+              <w:t xml:space="preserve">ROLES_RG-05 : superviser les </w:t>
+            </w:r>
+            <w:r>
+              <w:rPr>
+                <w:rFonts w:ascii="Times New Roman" w:eastAsia="Times New Roman" w:hAnsi="Times New Roman" w:cs="Times New Roman"/>
+                <w:sz w:val="20"/>
+                <w:szCs w:val="20"/>
+              </w:rPr>
+              <w:t xml:space="preserve">contr</w:t>
+            </w:r>
+            <w:r>
+              <w:rPr>
+                <w:rFonts w:ascii="Times New Roman" w:eastAsia="Times New Roman" w:hAnsi="Times New Roman" w:cs="Times New Roman"/>
+                <w:sz w:val="20"/>
+                <w:szCs w:val="20"/>
+              </w:rPr>
+              <w:t xml:space="preserve">ô</w:t>
+            </w:r>
+            <w:r>
+              <w:rPr>
+                <w:rFonts w:ascii="Times New Roman" w:eastAsia="Times New Roman" w:hAnsi="Times New Roman" w:cs="Times New Roman"/>
+                <w:sz w:val="20"/>
+                <w:szCs w:val="20"/>
+              </w:rPr>
+              <w:t xml:space="preserve">les des utilisateurs</w:t>
             </w:r>
           </w:p>
         </w:tc>
@@ -3667,6 +4082,7 @@
                 <w:rFonts w:hint="default"/>
                 <w:sz w:val="20"/>
                 <w:szCs w:val="20"/>
+                <w:color w:val="000000"/>
               </w:rPr>
             </w:pPr>
             <w:r>
@@ -3676,7 +4092,7 @@
                 <w:szCs w:val="20"/>
                 <w:color w:val="000000"/>
               </w:rPr>
-              <w:t xml:space="preserve">L'application doit fournir un </w:t>
+              <w:t xml:space="preserve">La MOA a besoin d'avoir </w:t>
             </w:r>
             <w:r>
               <w:rPr>
@@ -3686,7 +4102,7 @@
                 <w:b/>
                 <w:color w:val="000000"/>
               </w:rPr>
-              <w:t xml:space="preserve">dispositif pour </w:t>
+              <w:t xml:space="preserve">accès aux rapports </w:t>
             </w:r>
             <w:r>
               <w:rPr>
@@ -3696,7 +4112,7 @@
                 <w:b/>
                 <w:color w:val="000000"/>
               </w:rPr>
-              <w:t xml:space="preserve">lister l'ensemble des RG implémentées </w:t>
+              <w:t xml:space="preserve">de contrôle générés par tous les utilisateurs</w:t>
             </w:r>
             <w:r>
               <w:rPr>
@@ -3706,7 +4122,7 @@
                 <w:b w:val="false"/>
                 <w:color w:val="000000"/>
               </w:rPr>
-              <w:t xml:space="preserve">dans l'application.</w:t>
+              <w:t xml:space="preserve"> </w:t>
             </w:r>
             <w:r>
               <w:rPr>
@@ -3714,6 +4130,96 @@
                 <w:sz w:val="20"/>
                 <w:szCs w:val="20"/>
                 <w:b w:val="false"/>
+                <w:color w:val="000000"/>
+              </w:rPr>
+              <w:t xml:space="preserve">(ou à des indicateurs) afin de superviser </w:t>
+            </w:r>
+            <w:r>
+              <w:rPr>
+                <w:rFonts w:ascii="Times New Roman" w:eastAsia="Times New Roman" w:hAnsi="Times New Roman" w:cs="Times New Roman"/>
+                <w:sz w:val="20"/>
+                <w:szCs w:val="20"/>
+                <w:b w:val="false"/>
+                <w:color w:val="000000"/>
+              </w:rPr>
+              <w:t xml:space="preserve">l'application.</w:t>
+            </w:r>
+          </w:p>
+          <w:p>
+            <w:pPr>
+              <w:pStyle w:val="Normal"/>
+              <w:numId w:val="0"/>
+              <w:ilvl w:val="0"/>
+              <w:spacing w:before="0" w:after="0" w:line="240"/>
+              <w:rPr>
+                <w:rFonts w:hint="default"/>
+                <w:sz w:val="20"/>
+                <w:szCs w:val="20"/>
+                <w:color w:val="000000"/>
+              </w:rPr>
+            </w:pPr>
+            <w:r>
+              <w:rPr>
+                <w:rFonts w:ascii="Times New Roman" w:eastAsia="Times New Roman" w:hAnsi="Times New Roman" w:cs="Times New Roman"/>
+                <w:sz w:val="20"/>
+                <w:szCs w:val="20"/>
+                <w:color w:val="000000"/>
+              </w:rPr>
+            </w:r>
+          </w:p>
+          <w:p>
+            <w:pPr>
+              <w:pStyle w:val="Normal"/>
+              <w:numId w:val="0"/>
+              <w:ilvl w:val="0"/>
+              <w:spacing w:before="0" w:after="0" w:line="240"/>
+              <w:rPr>
+                <w:rFonts w:hint="default"/>
+                <w:sz w:val="20"/>
+                <w:szCs w:val="20"/>
+              </w:rPr>
+            </w:pPr>
+            <w:r>
+              <w:rPr>
+                <w:rFonts w:ascii="Times New Roman" w:eastAsia="Times New Roman" w:hAnsi="Times New Roman" w:cs="Times New Roman"/>
+                <w:sz w:val="20"/>
+                <w:szCs w:val="20"/>
+                <w:color w:val="000000"/>
+              </w:rPr>
+              <w:t xml:space="preserve">La MOA doit pouvoir déceler les zones de </w:t>
+            </w:r>
+            <w:r>
+              <w:rPr>
+                <w:rFonts w:ascii="Times New Roman" w:eastAsia="Times New Roman" w:hAnsi="Times New Roman" w:cs="Times New Roman"/>
+                <w:sz w:val="20"/>
+                <w:szCs w:val="20"/>
+                <w:color w:val="000000"/>
+              </w:rPr>
+              <w:t xml:space="preserve">l'application posant des problèmes aux </w:t>
+            </w:r>
+            <w:r>
+              <w:rPr>
+                <w:rFonts w:ascii="Times New Roman" w:eastAsia="Times New Roman" w:hAnsi="Times New Roman" w:cs="Times New Roman"/>
+                <w:sz w:val="20"/>
+                <w:szCs w:val="20"/>
+                <w:color w:val="000000"/>
+              </w:rPr>
+              <w:t xml:space="preserve">utilisateurs. Elle doit donc pouvoir évaluer </w:t>
+            </w:r>
+            <w:r>
+              <w:rPr>
+                <w:rFonts w:ascii="Times New Roman" w:eastAsia="Times New Roman" w:hAnsi="Times New Roman" w:cs="Times New Roman"/>
+                <w:sz w:val="20"/>
+                <w:szCs w:val="20"/>
+                <w:color w:val="000000"/>
+              </w:rPr>
+              <w:t xml:space="preserve">les taux de contrôles KO/OK.</w:t>
+            </w:r>
+            <w:r>
+              <w:rPr>
+                <w:rFonts w:ascii="Times New Roman" w:eastAsia="Times New Roman" w:hAnsi="Times New Roman" w:cs="Times New Roman"/>
+                <w:sz w:val="20"/>
+                <w:szCs w:val="20"/>
               </w:rPr>
             </w:r>
           </w:p>
@@ -3752,7 +4258,7 @@
                 <w:sz w:val="20"/>
                 <w:szCs w:val="20"/>
               </w:rPr>
-              <w:t xml:space="preserve">ImplementationRequirement</w:t>
+              <w:t xml:space="preserve">FunctionalRequirement</w:t>
             </w:r>
           </w:p>
         </w:tc>
@@ -3804,23 +4310,23 @@
                 <w:szCs w:val="20"/>
               </w:rPr>
             </w:pPr>
-            <w:bookmarkStart w:id="33" w:name="BKM_2B274B26_E8FB_4DAA_8C7E_569AAE255545_START"/>
-            <w:bookmarkEnd w:id="33"/>
-            <w:r>
-              <w:rPr>
-                <w:rFonts w:ascii="Times New Roman" w:eastAsia="Times New Roman" w:hAnsi="Times New Roman" w:cs="Times New Roman"/>
-                <w:sz w:val="20"/>
-                <w:szCs w:val="20"/>
-              </w:rPr>
-              <w:t xml:space="preserve">EX-TEC-PARAMETRAGE_RG-06 </w:t>
-            </w:r>
-            <w:r>
-              <w:rPr>
-                <w:rFonts w:ascii="Times New Roman" w:eastAsia="Times New Roman" w:hAnsi="Times New Roman" w:cs="Times New Roman"/>
-                <w:sz w:val="20"/>
-                <w:szCs w:val="20"/>
-              </w:rPr>
-              <w:t xml:space="preserve">: publier le param</w:t>
+            <w:bookmarkStart w:id="37" w:name="BKM_1EC0831D_C71D_4263_9F50_175BA692DC84_START"/>
+            <w:bookmarkEnd w:id="37"/>
+            <w:r>
+              <w:rPr>
+                <w:rFonts w:ascii="Times New Roman" w:eastAsia="Times New Roman" w:hAnsi="Times New Roman" w:cs="Times New Roman"/>
+                <w:sz w:val="20"/>
+                <w:szCs w:val="20"/>
+              </w:rPr>
+              <w:t xml:space="preserve">EX-TEC-LISTE_RG-06 : publier la </w:t>
+            </w:r>
+            <w:r>
+              <w:rPr>
+                <w:rFonts w:ascii="Times New Roman" w:eastAsia="Times New Roman" w:hAnsi="Times New Roman" w:cs="Times New Roman"/>
+                <w:sz w:val="20"/>
+                <w:szCs w:val="20"/>
+              </w:rPr>
+              <w:t xml:space="preserve">liste des RG impl</w:t>
             </w:r>
             <w:r>
               <w:rPr>
@@ -3836,31 +4342,31 @@
                 <w:sz w:val="20"/>
                 <w:szCs w:val="20"/>
               </w:rPr>
-              <w:t xml:space="preserve">trage des </w:t>
-            </w:r>
-            <w:r>
-              <w:rPr>
-                <w:rFonts w:ascii="Times New Roman" w:eastAsia="Times New Roman" w:hAnsi="Times New Roman" w:cs="Times New Roman"/>
-                <w:sz w:val="20"/>
-                <w:szCs w:val="20"/>
-              </w:rPr>
-              <w:t xml:space="preserve">contr</w:t>
-            </w:r>
-            <w:r>
-              <w:rPr>
-                <w:rFonts w:ascii="Times New Roman" w:eastAsia="Times New Roman" w:hAnsi="Times New Roman" w:cs="Times New Roman"/>
-                <w:sz w:val="20"/>
-                <w:szCs w:val="20"/>
-              </w:rPr>
-              <w:t xml:space="preserve">ô</w:t>
-            </w:r>
-            <w:r>
-              <w:rPr>
-                <w:rFonts w:ascii="Times New Roman" w:eastAsia="Times New Roman" w:hAnsi="Times New Roman" w:cs="Times New Roman"/>
-                <w:sz w:val="20"/>
-                <w:szCs w:val="20"/>
-              </w:rPr>
-              <w:t xml:space="preserve">les</w:t>
+              <w:t xml:space="preserve">ment</w:t>
+            </w:r>
+            <w:r>
+              <w:rPr>
+                <w:rFonts w:ascii="Times New Roman" w:eastAsia="Times New Roman" w:hAnsi="Times New Roman" w:cs="Times New Roman"/>
+                <w:sz w:val="20"/>
+                <w:szCs w:val="20"/>
+              </w:rPr>
+              <w:t xml:space="preserve">é</w:t>
+            </w:r>
+            <w:r>
+              <w:rPr>
+                <w:rFonts w:ascii="Times New Roman" w:eastAsia="Times New Roman" w:hAnsi="Times New Roman" w:cs="Times New Roman"/>
+                <w:sz w:val="20"/>
+                <w:szCs w:val="20"/>
+              </w:rPr>
+              <w:t xml:space="preserve">es dans </w:t>
+            </w:r>
+            <w:r>
+              <w:rPr>
+                <w:rFonts w:ascii="Times New Roman" w:eastAsia="Times New Roman" w:hAnsi="Times New Roman" w:cs="Times New Roman"/>
+                <w:sz w:val="20"/>
+                <w:szCs w:val="20"/>
+              </w:rPr>
+              <w:t xml:space="preserve">l'application</w:t>
             </w:r>
           </w:p>
         </w:tc>
@@ -3890,7 +4396,6 @@
                 <w:rFonts w:hint="default"/>
                 <w:sz w:val="20"/>
                 <w:szCs w:val="20"/>
-                <w:color w:val="000000"/>
               </w:rPr>
             </w:pPr>
             <w:r>
@@ -3900,79 +4405,7 @@
                 <w:szCs w:val="20"/>
                 <w:color w:val="000000"/>
               </w:rPr>
-              <w:t xml:space="preserve">La MOA doit pouvoir paramétrer le contrôle </w:t>
-            </w:r>
-            <w:r>
-              <w:rPr>
-                <w:rFonts w:ascii="Times New Roman" w:eastAsia="Times New Roman" w:hAnsi="Times New Roman" w:cs="Times New Roman"/>
-                <w:sz w:val="20"/>
-                <w:szCs w:val="20"/>
-                <w:color w:val="000000"/>
-              </w:rPr>
-              <w:t xml:space="preserve">des RG, c'est à dire décider quelles sont les </w:t>
-            </w:r>
-            <w:r>
-              <w:rPr>
-                <w:rFonts w:ascii="Times New Roman" w:eastAsia="Times New Roman" w:hAnsi="Times New Roman" w:cs="Times New Roman"/>
-                <w:sz w:val="20"/>
-                <w:szCs w:val="20"/>
-                <w:color w:val="000000"/>
-              </w:rPr>
-              <w:t xml:space="preserve">RG qui seront effectivement contrôlées dans </w:t>
-            </w:r>
-            <w:r>
-              <w:rPr>
-                <w:rFonts w:ascii="Times New Roman" w:eastAsia="Times New Roman" w:hAnsi="Times New Roman" w:cs="Times New Roman"/>
-                <w:sz w:val="20"/>
-                <w:szCs w:val="20"/>
-                <w:color w:val="000000"/>
-              </w:rPr>
-              <w:t xml:space="preserve">l'application.</w:t>
-            </w:r>
-          </w:p>
-          <w:p>
-            <w:pPr>
-              <w:pStyle w:val="Normal"/>
-              <w:numId w:val="0"/>
-              <w:ilvl w:val="0"/>
-              <w:spacing w:before="0" w:after="0" w:line="240"/>
-              <w:rPr>
-                <w:rFonts w:hint="default"/>
-                <w:sz w:val="20"/>
-                <w:szCs w:val="20"/>
-                <w:color w:val="000000"/>
-              </w:rPr>
-            </w:pPr>
-            <w:r>
-              <w:rPr>
-                <w:rFonts w:ascii="Times New Roman" w:eastAsia="Times New Roman" w:hAnsi="Times New Roman" w:cs="Times New Roman"/>
-                <w:sz w:val="20"/>
-                <w:szCs w:val="20"/>
-                <w:color w:val="000000"/>
-              </w:rPr>
-            </w:r>
-          </w:p>
-          <w:p>
-            <w:pPr>
-              <w:pStyle w:val="Normal"/>
-              <w:numId w:val="0"/>
-              <w:ilvl w:val="0"/>
-              <w:spacing w:before="0" w:after="0" w:line="240"/>
-              <w:rPr>
-                <w:rFonts w:hint="default"/>
-                <w:sz w:val="20"/>
-                <w:szCs w:val="20"/>
-                <w:color w:val="000000"/>
-              </w:rPr>
-            </w:pPr>
-            <w:r>
-              <w:rPr>
-                <w:rFonts w:ascii="Times New Roman" w:eastAsia="Times New Roman" w:hAnsi="Times New Roman" w:cs="Times New Roman"/>
-                <w:sz w:val="20"/>
-                <w:szCs w:val="20"/>
-                <w:color w:val="000000"/>
-              </w:rPr>
-              <w:t xml:space="preserve">L'application doit donc</w:t>
+              <w:t xml:space="preserve">L'application doit fournir un </w:t>
             </w:r>
             <w:r>
               <w:rPr>
@@ -3982,7 +4415,7 @@
                 <w:b/>
                 <w:color w:val="000000"/>
               </w:rPr>
-              <w:t xml:space="preserve"> fournir un dispositif </w:t>
+              <w:t xml:space="preserve">dispositif pour </w:t>
             </w:r>
             <w:r>
               <w:rPr>
@@ -3992,17 +4425,7 @@
                 <w:b/>
                 <w:color w:val="000000"/>
               </w:rPr>
-              <w:t xml:space="preserve">permettant à la MOA d'activer/désactiver </w:t>
-            </w:r>
-            <w:r>
-              <w:rPr>
-                <w:rFonts w:ascii="Times New Roman" w:eastAsia="Times New Roman" w:hAnsi="Times New Roman" w:cs="Times New Roman"/>
-                <w:sz w:val="20"/>
-                <w:szCs w:val="20"/>
-                <w:b/>
-                <w:color w:val="000000"/>
-              </w:rPr>
-              <w:t xml:space="preserve">un contrôle</w:t>
+              <w:t xml:space="preserve">lister l'ensemble des RG implémentées </w:t>
             </w:r>
             <w:r>
               <w:rPr>
@@ -4012,7 +4435,7 @@
                 <w:b w:val="false"/>
                 <w:color w:val="000000"/>
               </w:rPr>
-              <w:t xml:space="preserve"> </w:t>
+              <w:t xml:space="preserve">dans l'application.</w:t>
             </w:r>
             <w:r>
               <w:rPr>
@@ -4020,276 +4443,6 @@
                 <w:sz w:val="20"/>
                 <w:szCs w:val="20"/>
                 <w:b w:val="false"/>
-                <w:i/>
-                <w:color w:val="000000"/>
-              </w:rPr>
-              <w:t xml:space="preserve">sans être obligé d'accéder au </w:t>
-            </w:r>
-            <w:r>
-              <w:rPr>
-                <w:rFonts w:ascii="Times New Roman" w:eastAsia="Times New Roman" w:hAnsi="Times New Roman" w:cs="Times New Roman"/>
-                <w:sz w:val="20"/>
-                <w:szCs w:val="20"/>
-                <w:b w:val="false"/>
-                <w:i/>
-                <w:color w:val="000000"/>
-              </w:rPr>
-              <w:t xml:space="preserve">serveur applicatif</w:t>
-            </w:r>
-            <w:r>
-              <w:rPr>
-                <w:rFonts w:ascii="Times New Roman" w:eastAsia="Times New Roman" w:hAnsi="Times New Roman" w:cs="Times New Roman"/>
-                <w:sz w:val="20"/>
-                <w:szCs w:val="20"/>
-                <w:b w:val="false"/>
-                <w:i w:val="false"/>
-                <w:color w:val="000000"/>
-              </w:rPr>
-              <w:t xml:space="preserve"> et </w:t>
-            </w:r>
-            <w:r>
-              <w:rPr>
-                <w:rFonts w:ascii="Times New Roman" w:eastAsia="Times New Roman" w:hAnsi="Times New Roman" w:cs="Times New Roman"/>
-                <w:sz w:val="20"/>
-                <w:szCs w:val="20"/>
-                <w:b w:val="false"/>
-                <w:i/>
-                <w:color w:val="000000"/>
-              </w:rPr>
-              <w:t xml:space="preserve">sans nouvelle livraison</w:t>
-            </w:r>
-            <w:r>
-              <w:rPr>
-                <w:rFonts w:ascii="Times New Roman" w:eastAsia="Times New Roman" w:hAnsi="Times New Roman" w:cs="Times New Roman"/>
-                <w:sz w:val="20"/>
-                <w:szCs w:val="20"/>
-                <w:b w:val="false"/>
-                <w:i w:val="false"/>
-                <w:color w:val="000000"/>
-              </w:rPr>
-              <w:t xml:space="preserve"> </w:t>
-            </w:r>
-            <w:r>
-              <w:rPr>
-                <w:rFonts w:ascii="Times New Roman" w:eastAsia="Times New Roman" w:hAnsi="Times New Roman" w:cs="Times New Roman"/>
-                <w:sz w:val="20"/>
-                <w:szCs w:val="20"/>
-                <w:b w:val="false"/>
-                <w:i w:val="false"/>
-                <w:color w:val="000000"/>
-              </w:rPr>
-              <w:t xml:space="preserve">de l'application.</w:t>
-            </w:r>
-          </w:p>
-          <w:p>
-            <w:pPr>
-              <w:pStyle w:val="Normal"/>
-              <w:numId w:val="0"/>
-              <w:ilvl w:val="0"/>
-              <w:spacing w:before="0" w:after="0" w:line="240"/>
-              <w:rPr>
-                <w:rFonts w:hint="default"/>
-                <w:sz w:val="20"/>
-                <w:szCs w:val="20"/>
-                <w:color w:val="000000"/>
-              </w:rPr>
-            </w:pPr>
-            <w:r>
-              <w:rPr>
-                <w:rFonts w:ascii="Times New Roman" w:eastAsia="Times New Roman" w:hAnsi="Times New Roman" w:cs="Times New Roman"/>
-                <w:sz w:val="20"/>
-                <w:szCs w:val="20"/>
-                <w:color w:val="000000"/>
-              </w:rPr>
-            </w:r>
-          </w:p>
-          <w:p>
-            <w:pPr>
-              <w:pStyle w:val="Normal"/>
-              <w:numId w:val="0"/>
-              <w:ilvl w:val="0"/>
-              <w:spacing w:before="0" w:after="0" w:line="240"/>
-              <w:rPr>
-                <w:rFonts w:hint="default"/>
-                <w:sz w:val="20"/>
-                <w:szCs w:val="20"/>
-                <w:color w:val="000000"/>
-              </w:rPr>
-            </w:pPr>
-            <w:r>
-              <w:rPr>
-                <w:rFonts w:ascii="Times New Roman" w:eastAsia="Times New Roman" w:hAnsi="Times New Roman" w:cs="Times New Roman"/>
-                <w:sz w:val="20"/>
-                <w:szCs w:val="20"/>
-                <w:color w:val="000000"/>
-              </w:rPr>
-              <w:t xml:space="preserve">Le dispositif doit donc être </w:t>
-            </w:r>
-            <w:r>
-              <w:rPr>
-                <w:rFonts w:ascii="Times New Roman" w:eastAsia="Times New Roman" w:hAnsi="Times New Roman" w:cs="Times New Roman"/>
-                <w:sz w:val="20"/>
-                <w:szCs w:val="20"/>
-                <w:i/>
-                <w:color w:val="000000"/>
-              </w:rPr>
-              <w:t xml:space="preserve">externalisé (hors </w:t>
-            </w:r>
-            <w:r>
-              <w:rPr>
-                <w:rFonts w:ascii="Times New Roman" w:eastAsia="Times New Roman" w:hAnsi="Times New Roman" w:cs="Times New Roman"/>
-                <w:sz w:val="20"/>
-                <w:szCs w:val="20"/>
-                <w:i/>
-                <w:color w:val="000000"/>
-              </w:rPr>
-              <w:t xml:space="preserve">classpath)</w:t>
-            </w:r>
-            <w:r>
-              <w:rPr>
-                <w:rFonts w:ascii="Times New Roman" w:eastAsia="Times New Roman" w:hAnsi="Times New Roman" w:cs="Times New Roman"/>
-                <w:sz w:val="20"/>
-                <w:szCs w:val="20"/>
-                <w:i w:val="false"/>
-                <w:color w:val="000000"/>
-              </w:rPr>
-              <w:t xml:space="preserve"> afin de ne pas figurer dans un </w:t>
-            </w:r>
-            <w:r>
-              <w:rPr>
-                <w:rFonts w:ascii="Times New Roman" w:eastAsia="Times New Roman" w:hAnsi="Times New Roman" w:cs="Times New Roman"/>
-                <w:sz w:val="20"/>
-                <w:szCs w:val="20"/>
-                <w:i w:val="false"/>
-                <w:color w:val="000000"/>
-              </w:rPr>
-              <w:t xml:space="preserve">livrable (jar ou war). L'incorporation du </w:t>
-            </w:r>
-            <w:r>
-              <w:rPr>
-                <w:rFonts w:ascii="Times New Roman" w:eastAsia="Times New Roman" w:hAnsi="Times New Roman" w:cs="Times New Roman"/>
-                <w:sz w:val="20"/>
-                <w:szCs w:val="20"/>
-                <w:i w:val="false"/>
-                <w:color w:val="000000"/>
-              </w:rPr>
-              <w:t xml:space="preserve">dispositif dans le livrable imposerait au </w:t>
-            </w:r>
-            <w:r>
-              <w:rPr>
-                <w:rFonts w:ascii="Times New Roman" w:eastAsia="Times New Roman" w:hAnsi="Times New Roman" w:cs="Times New Roman"/>
-                <w:sz w:val="20"/>
-                <w:szCs w:val="20"/>
-                <w:i w:val="false"/>
-                <w:color w:val="000000"/>
-              </w:rPr>
-              <w:t xml:space="preserve">minimum de devoir accéder à l'application, </w:t>
-            </w:r>
-            <w:r>
-              <w:rPr>
-                <w:rFonts w:ascii="Times New Roman" w:eastAsia="Times New Roman" w:hAnsi="Times New Roman" w:cs="Times New Roman"/>
-                <w:sz w:val="20"/>
-                <w:szCs w:val="20"/>
-                <w:i w:val="false"/>
-                <w:color w:val="000000"/>
-              </w:rPr>
-              <w:t xml:space="preserve">décompresser le livrable, le modifier, puis le </w:t>
-            </w:r>
-            <w:r>
-              <w:rPr>
-                <w:rFonts w:ascii="Times New Roman" w:eastAsia="Times New Roman" w:hAnsi="Times New Roman" w:cs="Times New Roman"/>
-                <w:sz w:val="20"/>
-                <w:szCs w:val="20"/>
-                <w:i w:val="false"/>
-                <w:color w:val="000000"/>
-              </w:rPr>
-              <w:t xml:space="preserve">recompresser.</w:t>
-            </w:r>
-          </w:p>
-          <w:p>
-            <w:pPr>
-              <w:pStyle w:val="Normal"/>
-              <w:numId w:val="0"/>
-              <w:ilvl w:val="0"/>
-              <w:spacing w:before="0" w:after="0" w:line="240"/>
-              <w:rPr>
-                <w:rFonts w:hint="default"/>
-                <w:sz w:val="20"/>
-                <w:szCs w:val="20"/>
-                <w:color w:val="000000"/>
-              </w:rPr>
-            </w:pPr>
-            <w:r>
-              <w:rPr>
-                <w:rFonts w:ascii="Times New Roman" w:eastAsia="Times New Roman" w:hAnsi="Times New Roman" w:cs="Times New Roman"/>
-                <w:sz w:val="20"/>
-                <w:szCs w:val="20"/>
-                <w:color w:val="000000"/>
-              </w:rPr>
-            </w:r>
-          </w:p>
-          <w:p>
-            <w:pPr>
-              <w:pStyle w:val="Normal"/>
-              <w:numId w:val="0"/>
-              <w:ilvl w:val="0"/>
-              <w:spacing w:before="0" w:after="0" w:line="240"/>
-              <w:rPr>
-                <w:rFonts w:hint="default"/>
-                <w:sz w:val="20"/>
-                <w:szCs w:val="20"/>
-              </w:rPr>
-            </w:pPr>
-            <w:r>
-              <w:rPr>
-                <w:rFonts w:ascii="Times New Roman" w:eastAsia="Times New Roman" w:hAnsi="Times New Roman" w:cs="Times New Roman"/>
-                <w:sz w:val="20"/>
-                <w:szCs w:val="20"/>
-                <w:color w:val="000000"/>
-              </w:rPr>
-              <w:t xml:space="preserve">Le dispositif ne doit pas nécessiter </w:t>
-            </w:r>
-            <w:r>
-              <w:rPr>
-                <w:rFonts w:ascii="Times New Roman" w:eastAsia="Times New Roman" w:hAnsi="Times New Roman" w:cs="Times New Roman"/>
-                <w:sz w:val="20"/>
-                <w:szCs w:val="20"/>
-                <w:color w:val="000000"/>
-              </w:rPr>
-              <w:t xml:space="preserve">d'intervention des développeurs et de </w:t>
-            </w:r>
-            <w:r>
-              <w:rPr>
-                <w:rFonts w:ascii="Times New Roman" w:eastAsia="Times New Roman" w:hAnsi="Times New Roman" w:cs="Times New Roman"/>
-                <w:sz w:val="20"/>
-                <w:szCs w:val="20"/>
-                <w:color w:val="000000"/>
-              </w:rPr>
-              <w:t xml:space="preserve">nouvelle livraison de l'application pour </w:t>
-            </w:r>
-            <w:r>
-              <w:rPr>
-                <w:rFonts w:ascii="Times New Roman" w:eastAsia="Times New Roman" w:hAnsi="Times New Roman" w:cs="Times New Roman"/>
-                <w:sz w:val="20"/>
-                <w:szCs w:val="20"/>
-                <w:color w:val="000000"/>
-              </w:rPr>
-              <w:t xml:space="preserve">prendre en compte l'activation/désactivation </w:t>
-            </w:r>
-            <w:r>
-              <w:rPr>
-                <w:rFonts w:ascii="Times New Roman" w:eastAsia="Times New Roman" w:hAnsi="Times New Roman" w:cs="Times New Roman"/>
-                <w:sz w:val="20"/>
-                <w:szCs w:val="20"/>
-                <w:color w:val="000000"/>
-              </w:rPr>
-              <w:t xml:space="preserve">des RG.</w:t>
-            </w:r>
-            <w:r>
-              <w:rPr>
-                <w:rFonts w:ascii="Times New Roman" w:eastAsia="Times New Roman" w:hAnsi="Times New Roman" w:cs="Times New Roman"/>
-                <w:sz w:val="20"/>
-                <w:szCs w:val="20"/>
               </w:rPr>
             </w:r>
           </w:p>
@@ -4380,23 +4533,63 @@
                 <w:szCs w:val="20"/>
               </w:rPr>
             </w:pPr>
-            <w:bookmarkStart w:id="35" w:name="BKM_611824F2_F222_4300_A01B_C2D5192BA830_START"/>
-            <w:bookmarkEnd w:id="35"/>
-            <w:r>
-              <w:rPr>
-                <w:rFonts w:ascii="Times New Roman" w:eastAsia="Times New Roman" w:hAnsi="Times New Roman" w:cs="Times New Roman"/>
-                <w:sz w:val="20"/>
-                <w:szCs w:val="20"/>
-              </w:rPr>
-              <w:t xml:space="preserve">EX-TEC-PUBLICATION-RG-07 : </w:t>
-            </w:r>
-            <w:r>
-              <w:rPr>
-                <w:rFonts w:ascii="Times New Roman" w:eastAsia="Times New Roman" w:hAnsi="Times New Roman" w:cs="Times New Roman"/>
-                <w:sz w:val="20"/>
-                <w:szCs w:val="20"/>
-              </w:rPr>
-              <w:t xml:space="preserve">publier l'activation des RG</w:t>
+            <w:bookmarkStart w:id="39" w:name="BKM_2B274B26_E8FB_4DAA_8C7E_569AAE255545_START"/>
+            <w:bookmarkEnd w:id="39"/>
+            <w:r>
+              <w:rPr>
+                <w:rFonts w:ascii="Times New Roman" w:eastAsia="Times New Roman" w:hAnsi="Times New Roman" w:cs="Times New Roman"/>
+                <w:sz w:val="20"/>
+                <w:szCs w:val="20"/>
+              </w:rPr>
+              <w:t xml:space="preserve">EX-TEC-PARAMETRAGE_RG-07 </w:t>
+            </w:r>
+            <w:r>
+              <w:rPr>
+                <w:rFonts w:ascii="Times New Roman" w:eastAsia="Times New Roman" w:hAnsi="Times New Roman" w:cs="Times New Roman"/>
+                <w:sz w:val="20"/>
+                <w:szCs w:val="20"/>
+              </w:rPr>
+              <w:t xml:space="preserve">: publier le param</w:t>
+            </w:r>
+            <w:r>
+              <w:rPr>
+                <w:rFonts w:ascii="Times New Roman" w:eastAsia="Times New Roman" w:hAnsi="Times New Roman" w:cs="Times New Roman"/>
+                <w:sz w:val="20"/>
+                <w:szCs w:val="20"/>
+              </w:rPr>
+              <w:t xml:space="preserve">é</w:t>
+            </w:r>
+            <w:r>
+              <w:rPr>
+                <w:rFonts w:ascii="Times New Roman" w:eastAsia="Times New Roman" w:hAnsi="Times New Roman" w:cs="Times New Roman"/>
+                <w:sz w:val="20"/>
+                <w:szCs w:val="20"/>
+              </w:rPr>
+              <w:t xml:space="preserve">trage des </w:t>
+            </w:r>
+            <w:r>
+              <w:rPr>
+                <w:rFonts w:ascii="Times New Roman" w:eastAsia="Times New Roman" w:hAnsi="Times New Roman" w:cs="Times New Roman"/>
+                <w:sz w:val="20"/>
+                <w:szCs w:val="20"/>
+              </w:rPr>
+              <w:t xml:space="preserve">contr</w:t>
+            </w:r>
+            <w:r>
+              <w:rPr>
+                <w:rFonts w:ascii="Times New Roman" w:eastAsia="Times New Roman" w:hAnsi="Times New Roman" w:cs="Times New Roman"/>
+                <w:sz w:val="20"/>
+                <w:szCs w:val="20"/>
+              </w:rPr>
+              <w:t xml:space="preserve">ô</w:t>
+            </w:r>
+            <w:r>
+              <w:rPr>
+                <w:rFonts w:ascii="Times New Roman" w:eastAsia="Times New Roman" w:hAnsi="Times New Roman" w:cs="Times New Roman"/>
+                <w:sz w:val="20"/>
+                <w:szCs w:val="20"/>
+              </w:rPr>
+              <w:t xml:space="preserve">les</w:t>
             </w:r>
           </w:p>
         </w:tc>
@@ -4436,37 +4629,34 @@
                 <w:szCs w:val="20"/>
                 <w:color w:val="000000"/>
               </w:rPr>
-              <w:t xml:space="preserve">L'application devra fournir un </w:t>
-            </w:r>
-            <w:r>
-              <w:rPr>
-                <w:rFonts w:ascii="Times New Roman" w:eastAsia="Times New Roman" w:hAnsi="Times New Roman" w:cs="Times New Roman"/>
-                <w:sz w:val="20"/>
-                <w:szCs w:val="20"/>
-                <w:b/>
-                <w:color w:val="000000"/>
-              </w:rPr>
-              <w:t xml:space="preserve">dispositif de </w:t>
-            </w:r>
-            <w:r>
-              <w:rPr>
-                <w:rFonts w:ascii="Times New Roman" w:eastAsia="Times New Roman" w:hAnsi="Times New Roman" w:cs="Times New Roman"/>
-                <w:sz w:val="20"/>
-                <w:szCs w:val="20"/>
-                <w:b/>
-                <w:color w:val="000000"/>
-              </w:rPr>
-              <w:t xml:space="preserve">publication de l'activation</w:t>
-            </w:r>
-            <w:r>
-              <w:rPr>
-                <w:rFonts w:ascii="Times New Roman" w:eastAsia="Times New Roman" w:hAnsi="Times New Roman" w:cs="Times New Roman"/>
-                <w:sz w:val="20"/>
-                <w:szCs w:val="20"/>
-                <w:b w:val="false"/>
-                <w:color w:val="000000"/>
-              </w:rPr>
-              <w:t xml:space="preserve"> des RG.</w:t>
+              <w:t xml:space="preserve">La MOA doit pouvoir paramétrer le contrôle </w:t>
+            </w:r>
+            <w:r>
+              <w:rPr>
+                <w:rFonts w:ascii="Times New Roman" w:eastAsia="Times New Roman" w:hAnsi="Times New Roman" w:cs="Times New Roman"/>
+                <w:sz w:val="20"/>
+                <w:szCs w:val="20"/>
+                <w:color w:val="000000"/>
+              </w:rPr>
+              <w:t xml:space="preserve">des RG, c'est à dire décider quelles sont les </w:t>
+            </w:r>
+            <w:r>
+              <w:rPr>
+                <w:rFonts w:ascii="Times New Roman" w:eastAsia="Times New Roman" w:hAnsi="Times New Roman" w:cs="Times New Roman"/>
+                <w:sz w:val="20"/>
+                <w:szCs w:val="20"/>
+                <w:color w:val="000000"/>
+              </w:rPr>
+              <w:t xml:space="preserve">RG qui seront effectivement contrôlées dans </w:t>
+            </w:r>
+            <w:r>
+              <w:rPr>
+                <w:rFonts w:ascii="Times New Roman" w:eastAsia="Times New Roman" w:hAnsi="Times New Roman" w:cs="Times New Roman"/>
+                <w:sz w:val="20"/>
+                <w:szCs w:val="20"/>
+                <w:color w:val="000000"/>
+              </w:rPr>
+              <w:t xml:space="preserve">l'application.</w:t>
             </w:r>
           </w:p>
           <w:p>
@@ -4501,6 +4691,7 @@
                 <w:rFonts w:hint="default"/>
                 <w:sz w:val="20"/>
                 <w:szCs w:val="20"/>
+                <w:color w:val="000000"/>
               </w:rPr>
             </w:pPr>
             <w:r>
@@ -4510,16 +4701,318 @@
                 <w:szCs w:val="20"/>
                 <w:color w:val="000000"/>
               </w:rPr>
-              <w:t xml:space="preserve">La MOA doit savoir à tout moment quelles </w:t>
-            </w:r>
-            <w:r>
-              <w:rPr>
-                <w:rFonts w:ascii="Times New Roman" w:eastAsia="Times New Roman" w:hAnsi="Times New Roman" w:cs="Times New Roman"/>
-                <w:sz w:val="20"/>
-                <w:szCs w:val="20"/>
-                <w:color w:val="000000"/>
-              </w:rPr>
-              <w:t xml:space="preserve">sont les RG contrôlées ou pas.</w:t>
+              <w:t xml:space="preserve">L'application doit donc</w:t>
+            </w:r>
+            <w:r>
+              <w:rPr>
+                <w:rFonts w:ascii="Times New Roman" w:eastAsia="Times New Roman" w:hAnsi="Times New Roman" w:cs="Times New Roman"/>
+                <w:sz w:val="20"/>
+                <w:szCs w:val="20"/>
+                <w:b/>
+                <w:color w:val="000000"/>
+              </w:rPr>
+              <w:t xml:space="preserve"> fournir un dispositif </w:t>
+            </w:r>
+            <w:r>
+              <w:rPr>
+                <w:rFonts w:ascii="Times New Roman" w:eastAsia="Times New Roman" w:hAnsi="Times New Roman" w:cs="Times New Roman"/>
+                <w:sz w:val="20"/>
+                <w:szCs w:val="20"/>
+                <w:b/>
+                <w:color w:val="000000"/>
+              </w:rPr>
+              <w:t xml:space="preserve">permettant à la MOA d'activer/désactiver </w:t>
+            </w:r>
+            <w:r>
+              <w:rPr>
+                <w:rFonts w:ascii="Times New Roman" w:eastAsia="Times New Roman" w:hAnsi="Times New Roman" w:cs="Times New Roman"/>
+                <w:sz w:val="20"/>
+                <w:szCs w:val="20"/>
+                <w:b/>
+                <w:color w:val="000000"/>
+              </w:rPr>
+              <w:t xml:space="preserve">un contrôle</w:t>
+            </w:r>
+            <w:r>
+              <w:rPr>
+                <w:rFonts w:ascii="Times New Roman" w:eastAsia="Times New Roman" w:hAnsi="Times New Roman" w:cs="Times New Roman"/>
+                <w:sz w:val="20"/>
+                <w:szCs w:val="20"/>
+                <w:b w:val="false"/>
+                <w:color w:val="000000"/>
+              </w:rPr>
+              <w:t xml:space="preserve"> </w:t>
+            </w:r>
+            <w:r>
+              <w:rPr>
+                <w:rFonts w:ascii="Times New Roman" w:eastAsia="Times New Roman" w:hAnsi="Times New Roman" w:cs="Times New Roman"/>
+                <w:sz w:val="20"/>
+                <w:szCs w:val="20"/>
+                <w:b w:val="false"/>
+                <w:i/>
+                <w:color w:val="000000"/>
+              </w:rPr>
+              <w:t xml:space="preserve">sans être obligé d'accéder au </w:t>
+            </w:r>
+            <w:r>
+              <w:rPr>
+                <w:rFonts w:ascii="Times New Roman" w:eastAsia="Times New Roman" w:hAnsi="Times New Roman" w:cs="Times New Roman"/>
+                <w:sz w:val="20"/>
+                <w:szCs w:val="20"/>
+                <w:b w:val="false"/>
+                <w:i/>
+                <w:color w:val="000000"/>
+              </w:rPr>
+              <w:t xml:space="preserve">serveur applicatif</w:t>
+            </w:r>
+            <w:r>
+              <w:rPr>
+                <w:rFonts w:ascii="Times New Roman" w:eastAsia="Times New Roman" w:hAnsi="Times New Roman" w:cs="Times New Roman"/>
+                <w:sz w:val="20"/>
+                <w:szCs w:val="20"/>
+                <w:b w:val="false"/>
+                <w:i w:val="false"/>
+                <w:color w:val="000000"/>
+              </w:rPr>
+              <w:t xml:space="preserve"> et </w:t>
+            </w:r>
+            <w:r>
+              <w:rPr>
+                <w:rFonts w:ascii="Times New Roman" w:eastAsia="Times New Roman" w:hAnsi="Times New Roman" w:cs="Times New Roman"/>
+                <w:sz w:val="20"/>
+                <w:szCs w:val="20"/>
+                <w:b w:val="false"/>
+                <w:i/>
+                <w:color w:val="000000"/>
+              </w:rPr>
+              <w:t xml:space="preserve">sans nouvelle livraison</w:t>
+            </w:r>
+            <w:r>
+              <w:rPr>
+                <w:rFonts w:ascii="Times New Roman" w:eastAsia="Times New Roman" w:hAnsi="Times New Roman" w:cs="Times New Roman"/>
+                <w:sz w:val="20"/>
+                <w:szCs w:val="20"/>
+                <w:b w:val="false"/>
+                <w:i w:val="false"/>
+                <w:color w:val="000000"/>
+              </w:rPr>
+              <w:t xml:space="preserve"> </w:t>
+            </w:r>
+            <w:r>
+              <w:rPr>
+                <w:rFonts w:ascii="Times New Roman" w:eastAsia="Times New Roman" w:hAnsi="Times New Roman" w:cs="Times New Roman"/>
+                <w:sz w:val="20"/>
+                <w:szCs w:val="20"/>
+                <w:b w:val="false"/>
+                <w:i w:val="false"/>
+                <w:color w:val="000000"/>
+              </w:rPr>
+              <w:t xml:space="preserve">de l'application.</w:t>
+            </w:r>
+          </w:p>
+          <w:p>
+            <w:pPr>
+              <w:pStyle w:val="Normal"/>
+              <w:numId w:val="0"/>
+              <w:ilvl w:val="0"/>
+              <w:spacing w:before="0" w:after="0" w:line="240"/>
+              <w:rPr>
+                <w:rFonts w:hint="default"/>
+                <w:sz w:val="20"/>
+                <w:szCs w:val="20"/>
+                <w:color w:val="000000"/>
+              </w:rPr>
+            </w:pPr>
+            <w:r>
+              <w:rPr>
+                <w:rFonts w:ascii="Times New Roman" w:eastAsia="Times New Roman" w:hAnsi="Times New Roman" w:cs="Times New Roman"/>
+                <w:sz w:val="20"/>
+                <w:szCs w:val="20"/>
+                <w:color w:val="000000"/>
+              </w:rPr>
+            </w:r>
+          </w:p>
+          <w:p>
+            <w:pPr>
+              <w:pStyle w:val="Normal"/>
+              <w:numId w:val="0"/>
+              <w:ilvl w:val="0"/>
+              <w:spacing w:before="0" w:after="0" w:line="240"/>
+              <w:rPr>
+                <w:rFonts w:hint="default"/>
+                <w:sz w:val="20"/>
+                <w:szCs w:val="20"/>
+                <w:color w:val="000000"/>
+              </w:rPr>
+            </w:pPr>
+            <w:r>
+              <w:rPr>
+                <w:rFonts w:ascii="Times New Roman" w:eastAsia="Times New Roman" w:hAnsi="Times New Roman" w:cs="Times New Roman"/>
+                <w:sz w:val="20"/>
+                <w:szCs w:val="20"/>
+                <w:color w:val="000000"/>
+              </w:rPr>
+              <w:t xml:space="preserve">Le dispositif doit donc être </w:t>
+            </w:r>
+            <w:r>
+              <w:rPr>
+                <w:rFonts w:ascii="Times New Roman" w:eastAsia="Times New Roman" w:hAnsi="Times New Roman" w:cs="Times New Roman"/>
+                <w:sz w:val="20"/>
+                <w:szCs w:val="20"/>
+                <w:i/>
+                <w:color w:val="000000"/>
+              </w:rPr>
+              <w:t xml:space="preserve">externalisé (hors </w:t>
+            </w:r>
+            <w:r>
+              <w:rPr>
+                <w:rFonts w:ascii="Times New Roman" w:eastAsia="Times New Roman" w:hAnsi="Times New Roman" w:cs="Times New Roman"/>
+                <w:sz w:val="20"/>
+                <w:szCs w:val="20"/>
+                <w:i/>
+                <w:color w:val="000000"/>
+              </w:rPr>
+              <w:t xml:space="preserve">classpath)</w:t>
+            </w:r>
+            <w:r>
+              <w:rPr>
+                <w:rFonts w:ascii="Times New Roman" w:eastAsia="Times New Roman" w:hAnsi="Times New Roman" w:cs="Times New Roman"/>
+                <w:sz w:val="20"/>
+                <w:szCs w:val="20"/>
+                <w:i w:val="false"/>
+                <w:color w:val="000000"/>
+              </w:rPr>
+              <w:t xml:space="preserve"> afin de ne pas figurer dans un </w:t>
+            </w:r>
+            <w:r>
+              <w:rPr>
+                <w:rFonts w:ascii="Times New Roman" w:eastAsia="Times New Roman" w:hAnsi="Times New Roman" w:cs="Times New Roman"/>
+                <w:sz w:val="20"/>
+                <w:szCs w:val="20"/>
+                <w:i w:val="false"/>
+                <w:color w:val="000000"/>
+              </w:rPr>
+              <w:t xml:space="preserve">livrable (jar ou war). L'incorporation du </w:t>
+            </w:r>
+            <w:r>
+              <w:rPr>
+                <w:rFonts w:ascii="Times New Roman" w:eastAsia="Times New Roman" w:hAnsi="Times New Roman" w:cs="Times New Roman"/>
+                <w:sz w:val="20"/>
+                <w:szCs w:val="20"/>
+                <w:i w:val="false"/>
+                <w:color w:val="000000"/>
+              </w:rPr>
+              <w:t xml:space="preserve">dispositif dans le livrable imposerait au </w:t>
+            </w:r>
+            <w:r>
+              <w:rPr>
+                <w:rFonts w:ascii="Times New Roman" w:eastAsia="Times New Roman" w:hAnsi="Times New Roman" w:cs="Times New Roman"/>
+                <w:sz w:val="20"/>
+                <w:szCs w:val="20"/>
+                <w:i w:val="false"/>
+                <w:color w:val="000000"/>
+              </w:rPr>
+              <w:t xml:space="preserve">minimum de devoir accéder à l'application, </w:t>
+            </w:r>
+            <w:r>
+              <w:rPr>
+                <w:rFonts w:ascii="Times New Roman" w:eastAsia="Times New Roman" w:hAnsi="Times New Roman" w:cs="Times New Roman"/>
+                <w:sz w:val="20"/>
+                <w:szCs w:val="20"/>
+                <w:i w:val="false"/>
+                <w:color w:val="000000"/>
+              </w:rPr>
+              <w:t xml:space="preserve">décompresser le livrable, le modifier, puis le </w:t>
+            </w:r>
+            <w:r>
+              <w:rPr>
+                <w:rFonts w:ascii="Times New Roman" w:eastAsia="Times New Roman" w:hAnsi="Times New Roman" w:cs="Times New Roman"/>
+                <w:sz w:val="20"/>
+                <w:szCs w:val="20"/>
+                <w:i w:val="false"/>
+                <w:color w:val="000000"/>
+              </w:rPr>
+              <w:t xml:space="preserve">recompresser.</w:t>
+            </w:r>
+          </w:p>
+          <w:p>
+            <w:pPr>
+              <w:pStyle w:val="Normal"/>
+              <w:numId w:val="0"/>
+              <w:ilvl w:val="0"/>
+              <w:spacing w:before="0" w:after="0" w:line="240"/>
+              <w:rPr>
+                <w:rFonts w:hint="default"/>
+                <w:sz w:val="20"/>
+                <w:szCs w:val="20"/>
+                <w:color w:val="000000"/>
+              </w:rPr>
+            </w:pPr>
+            <w:r>
+              <w:rPr>
+                <w:rFonts w:ascii="Times New Roman" w:eastAsia="Times New Roman" w:hAnsi="Times New Roman" w:cs="Times New Roman"/>
+                <w:sz w:val="20"/>
+                <w:szCs w:val="20"/>
+                <w:color w:val="000000"/>
+              </w:rPr>
+            </w:r>
+          </w:p>
+          <w:p>
+            <w:pPr>
+              <w:pStyle w:val="Normal"/>
+              <w:numId w:val="0"/>
+              <w:ilvl w:val="0"/>
+              <w:spacing w:before="0" w:after="0" w:line="240"/>
+              <w:rPr>
+                <w:rFonts w:hint="default"/>
+                <w:sz w:val="20"/>
+                <w:szCs w:val="20"/>
+              </w:rPr>
+            </w:pPr>
+            <w:r>
+              <w:rPr>
+                <w:rFonts w:ascii="Times New Roman" w:eastAsia="Times New Roman" w:hAnsi="Times New Roman" w:cs="Times New Roman"/>
+                <w:sz w:val="20"/>
+                <w:szCs w:val="20"/>
+                <w:color w:val="000000"/>
+              </w:rPr>
+              <w:t xml:space="preserve">Le dispositif ne doit pas nécessiter </w:t>
+            </w:r>
+            <w:r>
+              <w:rPr>
+                <w:rFonts w:ascii="Times New Roman" w:eastAsia="Times New Roman" w:hAnsi="Times New Roman" w:cs="Times New Roman"/>
+                <w:sz w:val="20"/>
+                <w:szCs w:val="20"/>
+                <w:color w:val="000000"/>
+              </w:rPr>
+              <w:t xml:space="preserve">d'intervention des développeurs et de </w:t>
+            </w:r>
+            <w:r>
+              <w:rPr>
+                <w:rFonts w:ascii="Times New Roman" w:eastAsia="Times New Roman" w:hAnsi="Times New Roman" w:cs="Times New Roman"/>
+                <w:sz w:val="20"/>
+                <w:szCs w:val="20"/>
+                <w:color w:val="000000"/>
+              </w:rPr>
+              <w:t xml:space="preserve">nouvelle livraison de l'application pour </w:t>
+            </w:r>
+            <w:r>
+              <w:rPr>
+                <w:rFonts w:ascii="Times New Roman" w:eastAsia="Times New Roman" w:hAnsi="Times New Roman" w:cs="Times New Roman"/>
+                <w:sz w:val="20"/>
+                <w:szCs w:val="20"/>
+                <w:color w:val="000000"/>
+              </w:rPr>
+              <w:t xml:space="preserve">prendre en compte l'activation/désactivation </w:t>
+            </w:r>
+            <w:r>
+              <w:rPr>
+                <w:rFonts w:ascii="Times New Roman" w:eastAsia="Times New Roman" w:hAnsi="Times New Roman" w:cs="Times New Roman"/>
+                <w:sz w:val="20"/>
+                <w:szCs w:val="20"/>
+                <w:color w:val="000000"/>
+              </w:rPr>
+              <w:t xml:space="preserve">des RG.</w:t>
             </w:r>
             <w:r>
               <w:rPr>
@@ -4616,8 +5109,8 @@
                 <w:szCs w:val="20"/>
               </w:rPr>
             </w:pPr>
-            <w:bookmarkStart w:id="37" w:name="BKM_7A69172F_ABA0_42B0_88AC_55A176CEDB1A_START"/>
-            <w:bookmarkEnd w:id="37"/>
+            <w:bookmarkStart w:id="41" w:name="BKM_611824F2_F222_4300_A01B_C2D5192BA830_START"/>
+            <w:bookmarkEnd w:id="41"/>
             <w:r>
               <w:rPr>
                 <w:rFonts w:ascii="Times New Roman" w:eastAsia="Times New Roman" w:hAnsi="Times New Roman" w:cs="Times New Roman"/>
@@ -4632,31 +5125,7 @@
                 <w:sz w:val="20"/>
                 <w:szCs w:val="20"/>
               </w:rPr>
-              <w:t xml:space="preserve">stocker et publier les rapports de </w:t>
-            </w:r>
-            <w:r>
-              <w:rPr>
-                <w:rFonts w:ascii="Times New Roman" w:eastAsia="Times New Roman" w:hAnsi="Times New Roman" w:cs="Times New Roman"/>
-                <w:sz w:val="20"/>
-                <w:szCs w:val="20"/>
-              </w:rPr>
-              <w:t xml:space="preserve">contr</w:t>
-            </w:r>
-            <w:r>
-              <w:rPr>
-                <w:rFonts w:ascii="Times New Roman" w:eastAsia="Times New Roman" w:hAnsi="Times New Roman" w:cs="Times New Roman"/>
-                <w:sz w:val="20"/>
-                <w:szCs w:val="20"/>
-              </w:rPr>
-              <w:t xml:space="preserve">ô</w:t>
-            </w:r>
-            <w:r>
-              <w:rPr>
-                <w:rFonts w:ascii="Times New Roman" w:eastAsia="Times New Roman" w:hAnsi="Times New Roman" w:cs="Times New Roman"/>
-                <w:sz w:val="20"/>
-                <w:szCs w:val="20"/>
-              </w:rPr>
-              <w:t xml:space="preserve">le pour chaque utilisateur</w:t>
+              <w:t xml:space="preserve">publier l'activation des RG</w:t>
             </w:r>
           </w:p>
         </w:tc>
@@ -4696,7 +5165,7 @@
                 <w:szCs w:val="20"/>
                 <w:color w:val="000000"/>
               </w:rPr>
-              <w:t xml:space="preserve">L'application doit fournir un </w:t>
+              <w:t xml:space="preserve">L'application devra fournir un </w:t>
             </w:r>
             <w:r>
               <w:rPr>
@@ -4706,7 +5175,7 @@
                 <w:b/>
                 <w:color w:val="000000"/>
               </w:rPr>
-              <w:t xml:space="preserve">rapport de </w:t>
+              <w:t xml:space="preserve">dispositif de </w:t>
             </w:r>
             <w:r>
               <w:rPr>
@@ -4716,7 +5185,7 @@
                 <w:b/>
                 <w:color w:val="000000"/>
               </w:rPr>
-              <w:t xml:space="preserve">contrôle</w:t>
+              <w:t xml:space="preserve">publication de l'activation</w:t>
             </w:r>
             <w:r>
               <w:rPr>
@@ -4726,51 +5195,7 @@
                 <w:b w:val="false"/>
                 <w:color w:val="000000"/>
               </w:rPr>
-              <w:t xml:space="preserve"> à l'attention de </w:t>
-            </w:r>
-            <w:r>
-              <w:rPr>
-                <w:rFonts w:ascii="Times New Roman" w:eastAsia="Times New Roman" w:hAnsi="Times New Roman" w:cs="Times New Roman"/>
-                <w:sz w:val="20"/>
-                <w:szCs w:val="20"/>
-                <w:b w:val="false"/>
-                <w:i/>
-                <w:color w:val="000000"/>
-              </w:rPr>
-              <w:t xml:space="preserve">chaque utilisateur</w:t>
-            </w:r>
-            <w:r>
-              <w:rPr>
-                <w:rFonts w:ascii="Times New Roman" w:eastAsia="Times New Roman" w:hAnsi="Times New Roman" w:cs="Times New Roman"/>
-                <w:sz w:val="20"/>
-                <w:szCs w:val="20"/>
-                <w:b w:val="false"/>
-                <w:i w:val="false"/>
-                <w:color w:val="000000"/>
-              </w:rPr>
-              <w:t xml:space="preserve"> </w:t>
-            </w:r>
-            <w:r>
-              <w:rPr>
-                <w:rFonts w:ascii="Times New Roman" w:eastAsia="Times New Roman" w:hAnsi="Times New Roman" w:cs="Times New Roman"/>
-                <w:sz w:val="20"/>
-                <w:szCs w:val="20"/>
-                <w:b w:val="false"/>
-                <w:i w:val="false"/>
-                <w:color w:val="000000"/>
-              </w:rPr>
-              <w:t xml:space="preserve">(qui remplit un formulaire ou soumet un lot </w:t>
-            </w:r>
-            <w:r>
-              <w:rPr>
-                <w:rFonts w:ascii="Times New Roman" w:eastAsia="Times New Roman" w:hAnsi="Times New Roman" w:cs="Times New Roman"/>
-                <w:sz w:val="20"/>
-                <w:szCs w:val="20"/>
-                <w:b w:val="false"/>
-                <w:i w:val="false"/>
-                <w:color w:val="000000"/>
-              </w:rPr>
-              <w:t xml:space="preserve">de données par exemple).</w:t>
+              <w:t xml:space="preserve"> des RG.</w:t>
             </w:r>
           </w:p>
           <w:p>
@@ -4814,25 +5239,16 @@
                 <w:szCs w:val="20"/>
                 <w:color w:val="000000"/>
               </w:rPr>
-              <w:t xml:space="preserve">L'application doit stocker les rapports de </w:t>
-            </w:r>
-            <w:r>
-              <w:rPr>
-                <w:rFonts w:ascii="Times New Roman" w:eastAsia="Times New Roman" w:hAnsi="Times New Roman" w:cs="Times New Roman"/>
-                <w:sz w:val="20"/>
-                <w:szCs w:val="20"/>
-                <w:color w:val="000000"/>
-              </w:rPr>
-              <w:t xml:space="preserve">contrôle pendant un certain temps en vue de </w:t>
-            </w:r>
-            <w:r>
-              <w:rPr>
-                <w:rFonts w:ascii="Times New Roman" w:eastAsia="Times New Roman" w:hAnsi="Times New Roman" w:cs="Times New Roman"/>
-                <w:sz w:val="20"/>
-                <w:szCs w:val="20"/>
-                <w:color w:val="000000"/>
-              </w:rPr>
-              <w:t xml:space="preserve">leur fourniture.</w:t>
+              <w:t xml:space="preserve">La MOA doit savoir à tout moment quelles </w:t>
+            </w:r>
+            <w:r>
+              <w:rPr>
+                <w:rFonts w:ascii="Times New Roman" w:eastAsia="Times New Roman" w:hAnsi="Times New Roman" w:cs="Times New Roman"/>
+                <w:sz w:val="20"/>
+                <w:szCs w:val="20"/>
+                <w:color w:val="000000"/>
+              </w:rPr>
+              <w:t xml:space="preserve">sont les RG contrôlées ou pas.</w:t>
             </w:r>
             <w:r>
               <w:rPr>
@@ -4929,8 +5345,612 @@
                 <w:szCs w:val="20"/>
               </w:rPr>
             </w:pPr>
-            <w:bookmarkStart w:id="39" w:name="BKM_64937757_EF7A_432B_B556_20936873C543_START"/>
-            <w:bookmarkEnd w:id="39"/>
+            <w:bookmarkStart w:id="43" w:name="BKM_7A69172F_ABA0_42B0_88AC_55A176CEDB1A_START"/>
+            <w:bookmarkEnd w:id="43"/>
+            <w:r>
+              <w:rPr>
+                <w:rFonts w:ascii="Times New Roman" w:eastAsia="Times New Roman" w:hAnsi="Times New Roman" w:cs="Times New Roman"/>
+                <w:sz w:val="20"/>
+                <w:szCs w:val="20"/>
+              </w:rPr>
+              <w:t xml:space="preserve">EX-TEC-PUBLICATION-RG-09 : </w:t>
+            </w:r>
+            <w:r>
+              <w:rPr>
+                <w:rFonts w:ascii="Times New Roman" w:eastAsia="Times New Roman" w:hAnsi="Times New Roman" w:cs="Times New Roman"/>
+                <w:sz w:val="20"/>
+                <w:szCs w:val="20"/>
+              </w:rPr>
+              <w:t xml:space="preserve">stocker et publier les rapports de </w:t>
+            </w:r>
+            <w:r>
+              <w:rPr>
+                <w:rFonts w:ascii="Times New Roman" w:eastAsia="Times New Roman" w:hAnsi="Times New Roman" w:cs="Times New Roman"/>
+                <w:sz w:val="20"/>
+                <w:szCs w:val="20"/>
+              </w:rPr>
+              <w:t xml:space="preserve">contr</w:t>
+            </w:r>
+            <w:r>
+              <w:rPr>
+                <w:rFonts w:ascii="Times New Roman" w:eastAsia="Times New Roman" w:hAnsi="Times New Roman" w:cs="Times New Roman"/>
+                <w:sz w:val="20"/>
+                <w:szCs w:val="20"/>
+              </w:rPr>
+              <w:t xml:space="preserve">ô</w:t>
+            </w:r>
+            <w:r>
+              <w:rPr>
+                <w:rFonts w:ascii="Times New Roman" w:eastAsia="Times New Roman" w:hAnsi="Times New Roman" w:cs="Times New Roman"/>
+                <w:sz w:val="20"/>
+                <w:szCs w:val="20"/>
+              </w:rPr>
+              <w:t xml:space="preserve">le pour chaque utilisateur</w:t>
+            </w:r>
+          </w:p>
+        </w:tc>
+        <w:tc>
+          <w:tcPr>
+            <w:tcW w:w="3810" w:type="dxa"/>
+            <w:tcMar>
+              <w:left w:w="60" w:type="dxa"/>
+              <w:right w:w="60" w:type="dxa"/>
+              <w:top w:w="0" w:type="dxa"/>
+              <w:bottom w:w="0" w:type="dxa"/>
+            </w:tcMar>
+            <w:tcBorders>
+              <w:left w:val="single" w:sz="1" w:color="auto"/>
+              <w:right w:val="single" w:sz="1" w:color="auto"/>
+              <w:top w:val="single" w:sz="1" w:color="auto"/>
+              <w:bottom w:val="single" w:sz="1" w:color="auto"/>
+            </w:tcBorders>
+          </w:tcPr>
+          <w:p>
+            <w:pPr>
+              <w:pStyle w:val="Normal"/>
+              <w:numId w:val="0"/>
+              <w:ilvl w:val="0"/>
+              <w:spacing w:before="0" w:after="0" w:line="240"/>
+              <w:rPr>
+                <w:rFonts w:hint="default"/>
+                <w:sz w:val="20"/>
+                <w:szCs w:val="20"/>
+                <w:color w:val="000000"/>
+              </w:rPr>
+            </w:pPr>
+            <w:r>
+              <w:rPr>
+                <w:rFonts w:ascii="Times New Roman" w:eastAsia="Times New Roman" w:hAnsi="Times New Roman" w:cs="Times New Roman"/>
+                <w:sz w:val="20"/>
+                <w:szCs w:val="20"/>
+                <w:color w:val="000000"/>
+              </w:rPr>
+              <w:t xml:space="preserve">L'application doit fournir un </w:t>
+            </w:r>
+            <w:r>
+              <w:rPr>
+                <w:rFonts w:ascii="Times New Roman" w:eastAsia="Times New Roman" w:hAnsi="Times New Roman" w:cs="Times New Roman"/>
+                <w:sz w:val="20"/>
+                <w:szCs w:val="20"/>
+                <w:b/>
+                <w:color w:val="000000"/>
+              </w:rPr>
+              <w:t xml:space="preserve">rapport de </w:t>
+            </w:r>
+            <w:r>
+              <w:rPr>
+                <w:rFonts w:ascii="Times New Roman" w:eastAsia="Times New Roman" w:hAnsi="Times New Roman" w:cs="Times New Roman"/>
+                <w:sz w:val="20"/>
+                <w:szCs w:val="20"/>
+                <w:b/>
+                <w:color w:val="000000"/>
+              </w:rPr>
+              <w:t xml:space="preserve">contrôle</w:t>
+            </w:r>
+            <w:r>
+              <w:rPr>
+                <w:rFonts w:ascii="Times New Roman" w:eastAsia="Times New Roman" w:hAnsi="Times New Roman" w:cs="Times New Roman"/>
+                <w:sz w:val="20"/>
+                <w:szCs w:val="20"/>
+                <w:b w:val="false"/>
+                <w:color w:val="000000"/>
+              </w:rPr>
+              <w:t xml:space="preserve"> à l'attention de </w:t>
+            </w:r>
+            <w:r>
+              <w:rPr>
+                <w:rFonts w:ascii="Times New Roman" w:eastAsia="Times New Roman" w:hAnsi="Times New Roman" w:cs="Times New Roman"/>
+                <w:sz w:val="20"/>
+                <w:szCs w:val="20"/>
+                <w:b w:val="false"/>
+                <w:i/>
+                <w:color w:val="000000"/>
+              </w:rPr>
+              <w:t xml:space="preserve">chaque utilisateur</w:t>
+            </w:r>
+            <w:r>
+              <w:rPr>
+                <w:rFonts w:ascii="Times New Roman" w:eastAsia="Times New Roman" w:hAnsi="Times New Roman" w:cs="Times New Roman"/>
+                <w:sz w:val="20"/>
+                <w:szCs w:val="20"/>
+                <w:b w:val="false"/>
+                <w:i w:val="false"/>
+                <w:color w:val="000000"/>
+              </w:rPr>
+              <w:t xml:space="preserve"> </w:t>
+            </w:r>
+            <w:r>
+              <w:rPr>
+                <w:rFonts w:ascii="Times New Roman" w:eastAsia="Times New Roman" w:hAnsi="Times New Roman" w:cs="Times New Roman"/>
+                <w:sz w:val="20"/>
+                <w:szCs w:val="20"/>
+                <w:b w:val="false"/>
+                <w:i w:val="false"/>
+                <w:color w:val="000000"/>
+              </w:rPr>
+              <w:t xml:space="preserve">(qui remplit un formulaire ou soumet un lot </w:t>
+            </w:r>
+            <w:r>
+              <w:rPr>
+                <w:rFonts w:ascii="Times New Roman" w:eastAsia="Times New Roman" w:hAnsi="Times New Roman" w:cs="Times New Roman"/>
+                <w:sz w:val="20"/>
+                <w:szCs w:val="20"/>
+                <w:b w:val="false"/>
+                <w:i w:val="false"/>
+                <w:color w:val="000000"/>
+              </w:rPr>
+              <w:t xml:space="preserve">de données par exemple).</w:t>
+            </w:r>
+          </w:p>
+          <w:p>
+            <w:pPr>
+              <w:pStyle w:val="Normal"/>
+              <w:numId w:val="0"/>
+              <w:ilvl w:val="0"/>
+              <w:spacing w:before="0" w:after="0" w:line="240"/>
+              <w:rPr>
+                <w:rFonts w:hint="default"/>
+                <w:sz w:val="20"/>
+                <w:szCs w:val="20"/>
+                <w:color w:val="000000"/>
+              </w:rPr>
+            </w:pPr>
+            <w:r>
+              <w:rPr>
+                <w:rFonts w:ascii="Times New Roman" w:eastAsia="Times New Roman" w:hAnsi="Times New Roman" w:cs="Times New Roman"/>
+                <w:sz w:val="20"/>
+                <w:szCs w:val="20"/>
+                <w:color w:val="000000"/>
+              </w:rPr>
+            </w:r>
+          </w:p>
+          <w:p>
+            <w:pPr>
+              <w:pStyle w:val="Normal"/>
+              <w:numId w:val="0"/>
+              <w:ilvl w:val="0"/>
+              <w:spacing w:before="0" w:after="0" w:line="240"/>
+              <w:rPr>
+                <w:rFonts w:hint="default"/>
+                <w:sz w:val="20"/>
+                <w:szCs w:val="20"/>
+              </w:rPr>
+            </w:pPr>
+            <w:r>
+              <w:rPr>
+                <w:rFonts w:ascii="Times New Roman" w:eastAsia="Times New Roman" w:hAnsi="Times New Roman" w:cs="Times New Roman"/>
+                <w:sz w:val="20"/>
+                <w:szCs w:val="20"/>
+                <w:color w:val="000000"/>
+              </w:rPr>
+              <w:t xml:space="preserve">L'application doit stocker les rapports de </w:t>
+            </w:r>
+            <w:r>
+              <w:rPr>
+                <w:rFonts w:ascii="Times New Roman" w:eastAsia="Times New Roman" w:hAnsi="Times New Roman" w:cs="Times New Roman"/>
+                <w:sz w:val="20"/>
+                <w:szCs w:val="20"/>
+                <w:color w:val="000000"/>
+              </w:rPr>
+              <w:t xml:space="preserve">contrôle pendant un certain temps en vue de </w:t>
+            </w:r>
+            <w:r>
+              <w:rPr>
+                <w:rFonts w:ascii="Times New Roman" w:eastAsia="Times New Roman" w:hAnsi="Times New Roman" w:cs="Times New Roman"/>
+                <w:sz w:val="20"/>
+                <w:szCs w:val="20"/>
+                <w:color w:val="000000"/>
+              </w:rPr>
+              <w:t xml:space="preserve">leur fourniture.</w:t>
+            </w:r>
+            <w:r>
+              <w:rPr>
+                <w:rFonts w:ascii="Times New Roman" w:eastAsia="Times New Roman" w:hAnsi="Times New Roman" w:cs="Times New Roman"/>
+                <w:sz w:val="20"/>
+                <w:szCs w:val="20"/>
+              </w:rPr>
+            </w:r>
+          </w:p>
+        </w:tc>
+        <w:tc>
+          <w:tcPr>
+            <w:tcW w:w="2430" w:type="dxa"/>
+            <w:tcMar>
+              <w:left w:w="60" w:type="dxa"/>
+              <w:right w:w="60" w:type="dxa"/>
+              <w:top w:w="0" w:type="dxa"/>
+              <w:bottom w:w="0" w:type="dxa"/>
+            </w:tcMar>
+            <w:tcBorders>
+              <w:left w:val="single" w:sz="1" w:color="auto"/>
+              <w:right w:val="single" w:sz="1" w:color="auto"/>
+              <w:top w:val="single" w:sz="1" w:color="auto"/>
+              <w:bottom w:val="single" w:sz="1" w:color="auto"/>
+            </w:tcBorders>
+          </w:tcPr>
+          <w:p>
+            <w:pPr>
+              <w:pStyle w:val="Normal"/>
+              <w:numId w:val="0"/>
+              <w:ilvl w:val="0"/>
+              <w:spacing w:before="0" w:after="0" w:line="240"/>
+              <w:rPr>
+                <w:rFonts w:hint="default"/>
+                <w:sz w:val="20"/>
+                <w:szCs w:val="20"/>
+              </w:rPr>
+            </w:pPr>
+            <w:r>
+              <w:rPr>
+                <w:rFonts w:ascii="Times New Roman" w:eastAsia="Times New Roman" w:hAnsi="Times New Roman" w:cs="Times New Roman"/>
+                <w:sz w:val="20"/>
+                <w:szCs w:val="20"/>
+              </w:rPr>
+              <w:t xml:space="preserve">ImplementationRequirement</w:t>
+            </w:r>
+          </w:p>
+        </w:tc>
+      </w:tr>
+    </w:tbl>
+    <w:tbl>
+      <w:tblPr>
+        <w:tblW w:w="9360" w:type="dxa"/>
+        <w:tblLayout w:type="fixed"/>
+        <w:tblInd w:w="60" w:type="dxa"/>
+        <w:tblCellMar>
+          <w:left w:w="60" w:type="dxa"/>
+          <w:right w:w="60" w:type="dxa"/>
+        </w:tblCellMar>
+      </w:tblPr>
+      <w:tblGrid>
+        <w:gridCol w:w="3120"/>
+        <w:gridCol w:w="3810"/>
+        <w:gridCol w:w="2430"/>
+      </w:tblGrid>
+      <w:tr>
+        <w:tblPrEx/>
+        <w:trPr/>
+        <w:tc>
+          <w:tcPr>
+            <w:tcW w:w="3120" w:type="dxa"/>
+            <w:tcMar>
+              <w:left w:w="60" w:type="dxa"/>
+              <w:right w:w="60" w:type="dxa"/>
+              <w:top w:w="0" w:type="dxa"/>
+              <w:bottom w:w="0" w:type="dxa"/>
+            </w:tcMar>
+            <w:tcBorders>
+              <w:left w:val="single" w:sz="1" w:color="auto"/>
+              <w:right w:val="single" w:sz="1" w:color="auto"/>
+              <w:top w:val="single" w:sz="1" w:color="auto"/>
+              <w:bottom w:val="single" w:sz="1" w:color="auto"/>
+            </w:tcBorders>
+          </w:tcPr>
+          <w:p>
+            <w:pPr>
+              <w:pStyle w:val="Normal"/>
+              <w:numId w:val="0"/>
+              <w:ilvl w:val="0"/>
+              <w:spacing w:before="0" w:after="0" w:line="240"/>
+              <w:rPr>
+                <w:rFonts w:hint="default"/>
+                <w:sz w:val="20"/>
+                <w:szCs w:val="20"/>
+              </w:rPr>
+            </w:pPr>
+            <w:bookmarkStart w:id="45" w:name="BKM_F892952F_EAA8_418C_95B6_54CDA1BF282D_START"/>
+            <w:bookmarkEnd w:id="45"/>
+            <w:r>
+              <w:rPr>
+                <w:rFonts w:ascii="Times New Roman" w:eastAsia="Times New Roman" w:hAnsi="Times New Roman" w:cs="Times New Roman"/>
+                <w:sz w:val="20"/>
+                <w:szCs w:val="20"/>
+              </w:rPr>
+              <w:t xml:space="preserve">EX-TEC-PUBLICATION-RG-10 : </w:t>
+            </w:r>
+            <w:r>
+              <w:rPr>
+                <w:rFonts w:ascii="Times New Roman" w:eastAsia="Times New Roman" w:hAnsi="Times New Roman" w:cs="Times New Roman"/>
+                <w:sz w:val="20"/>
+                <w:szCs w:val="20"/>
+              </w:rPr>
+              <w:t xml:space="preserve">stocker et publier des indicateurs de </w:t>
+            </w:r>
+            <w:r>
+              <w:rPr>
+                <w:rFonts w:ascii="Times New Roman" w:eastAsia="Times New Roman" w:hAnsi="Times New Roman" w:cs="Times New Roman"/>
+                <w:sz w:val="20"/>
+                <w:szCs w:val="20"/>
+              </w:rPr>
+              <w:t xml:space="preserve">supervision des contr</w:t>
+            </w:r>
+            <w:r>
+              <w:rPr>
+                <w:rFonts w:ascii="Times New Roman" w:eastAsia="Times New Roman" w:hAnsi="Times New Roman" w:cs="Times New Roman"/>
+                <w:sz w:val="20"/>
+                <w:szCs w:val="20"/>
+              </w:rPr>
+              <w:t xml:space="preserve">ô</w:t>
+            </w:r>
+            <w:r>
+              <w:rPr>
+                <w:rFonts w:ascii="Times New Roman" w:eastAsia="Times New Roman" w:hAnsi="Times New Roman" w:cs="Times New Roman"/>
+                <w:sz w:val="20"/>
+                <w:szCs w:val="20"/>
+              </w:rPr>
+              <w:t xml:space="preserve">les</w:t>
+            </w:r>
+          </w:p>
+        </w:tc>
+        <w:tc>
+          <w:tcPr>
+            <w:tcW w:w="3810" w:type="dxa"/>
+            <w:tcMar>
+              <w:left w:w="60" w:type="dxa"/>
+              <w:right w:w="60" w:type="dxa"/>
+              <w:top w:w="0" w:type="dxa"/>
+              <w:bottom w:w="0" w:type="dxa"/>
+            </w:tcMar>
+            <w:tcBorders>
+              <w:left w:val="single" w:sz="1" w:color="auto"/>
+              <w:right w:val="single" w:sz="1" w:color="auto"/>
+              <w:top w:val="single" w:sz="1" w:color="auto"/>
+              <w:bottom w:val="single" w:sz="1" w:color="auto"/>
+            </w:tcBorders>
+          </w:tcPr>
+          <w:p>
+            <w:pPr>
+              <w:pStyle w:val="Normal"/>
+              <w:numId w:val="0"/>
+              <w:ilvl w:val="0"/>
+              <w:spacing w:before="0" w:after="0" w:line="240"/>
+              <w:rPr>
+                <w:rFonts w:hint="default"/>
+                <w:sz w:val="20"/>
+                <w:szCs w:val="20"/>
+                <w:color w:val="000000"/>
+              </w:rPr>
+            </w:pPr>
+            <w:r>
+              <w:rPr>
+                <w:rFonts w:ascii="Times New Roman" w:eastAsia="Times New Roman" w:hAnsi="Times New Roman" w:cs="Times New Roman"/>
+                <w:sz w:val="20"/>
+                <w:szCs w:val="20"/>
+                <w:color w:val="000000"/>
+              </w:rPr>
+              <w:t xml:space="preserve">L'application doit fournir des </w:t>
+            </w:r>
+            <w:r>
+              <w:rPr>
+                <w:rFonts w:ascii="Times New Roman" w:eastAsia="Times New Roman" w:hAnsi="Times New Roman" w:cs="Times New Roman"/>
+                <w:sz w:val="20"/>
+                <w:szCs w:val="20"/>
+                <w:b/>
+                <w:color w:val="000000"/>
+              </w:rPr>
+              <w:t xml:space="preserve">indicateurs de </w:t>
+            </w:r>
+            <w:r>
+              <w:rPr>
+                <w:rFonts w:ascii="Times New Roman" w:eastAsia="Times New Roman" w:hAnsi="Times New Roman" w:cs="Times New Roman"/>
+                <w:sz w:val="20"/>
+                <w:szCs w:val="20"/>
+                <w:b/>
+                <w:color w:val="000000"/>
+              </w:rPr>
+              <w:t xml:space="preserve">contrôle</w:t>
+            </w:r>
+            <w:r>
+              <w:rPr>
+                <w:rFonts w:ascii="Times New Roman" w:eastAsia="Times New Roman" w:hAnsi="Times New Roman" w:cs="Times New Roman"/>
+                <w:sz w:val="20"/>
+                <w:szCs w:val="20"/>
+                <w:b w:val="false"/>
+                <w:color w:val="000000"/>
+              </w:rPr>
+              <w:t xml:space="preserve"> à l'attention de </w:t>
+            </w:r>
+            <w:r>
+              <w:rPr>
+                <w:rFonts w:ascii="Times New Roman" w:eastAsia="Times New Roman" w:hAnsi="Times New Roman" w:cs="Times New Roman"/>
+                <w:sz w:val="20"/>
+                <w:szCs w:val="20"/>
+                <w:b w:val="false"/>
+                <w:i/>
+                <w:color w:val="000000"/>
+              </w:rPr>
+              <w:t xml:space="preserve">la MOA</w:t>
+            </w:r>
+            <w:r>
+              <w:rPr>
+                <w:rFonts w:ascii="Times New Roman" w:eastAsia="Times New Roman" w:hAnsi="Times New Roman" w:cs="Times New Roman"/>
+                <w:sz w:val="20"/>
+                <w:szCs w:val="20"/>
+                <w:b w:val="false"/>
+                <w:i w:val="false"/>
+                <w:color w:val="000000"/>
+              </w:rPr>
+              <w:t xml:space="preserve">.</w:t>
+            </w:r>
+          </w:p>
+          <w:p>
+            <w:pPr>
+              <w:pStyle w:val="Normal"/>
+              <w:numId w:val="0"/>
+              <w:ilvl w:val="0"/>
+              <w:spacing w:before="0" w:after="0" w:line="240"/>
+              <w:rPr>
+                <w:rFonts w:hint="default"/>
+                <w:sz w:val="20"/>
+                <w:szCs w:val="20"/>
+                <w:color w:val="000000"/>
+              </w:rPr>
+            </w:pPr>
+            <w:r>
+              <w:rPr>
+                <w:rFonts w:ascii="Times New Roman" w:eastAsia="Times New Roman" w:hAnsi="Times New Roman" w:cs="Times New Roman"/>
+                <w:sz w:val="20"/>
+                <w:szCs w:val="20"/>
+                <w:color w:val="000000"/>
+              </w:rPr>
+            </w:r>
+          </w:p>
+          <w:p>
+            <w:pPr>
+              <w:pStyle w:val="Normal"/>
+              <w:numId w:val="0"/>
+              <w:ilvl w:val="0"/>
+              <w:spacing w:before="0" w:after="0" w:line="240"/>
+              <w:rPr>
+                <w:rFonts w:hint="default"/>
+                <w:sz w:val="20"/>
+                <w:szCs w:val="20"/>
+              </w:rPr>
+            </w:pPr>
+            <w:r>
+              <w:rPr>
+                <w:rFonts w:ascii="Times New Roman" w:eastAsia="Times New Roman" w:hAnsi="Times New Roman" w:cs="Times New Roman"/>
+                <w:sz w:val="20"/>
+                <w:szCs w:val="20"/>
+                <w:color w:val="000000"/>
+              </w:rPr>
+              <w:t xml:space="preserve">L'application doit stocker les indicateurs de </w:t>
+            </w:r>
+            <w:r>
+              <w:rPr>
+                <w:rFonts w:ascii="Times New Roman" w:eastAsia="Times New Roman" w:hAnsi="Times New Roman" w:cs="Times New Roman"/>
+                <w:sz w:val="20"/>
+                <w:szCs w:val="20"/>
+                <w:color w:val="000000"/>
+              </w:rPr>
+              <w:t xml:space="preserve">contrôle pendant un certain temps en vue de </w:t>
+            </w:r>
+            <w:r>
+              <w:rPr>
+                <w:rFonts w:ascii="Times New Roman" w:eastAsia="Times New Roman" w:hAnsi="Times New Roman" w:cs="Times New Roman"/>
+                <w:sz w:val="20"/>
+                <w:szCs w:val="20"/>
+                <w:color w:val="000000"/>
+              </w:rPr>
+              <w:t xml:space="preserve">leur fourniture.</w:t>
+            </w:r>
+            <w:r>
+              <w:rPr>
+                <w:rFonts w:ascii="Times New Roman" w:eastAsia="Times New Roman" w:hAnsi="Times New Roman" w:cs="Times New Roman"/>
+                <w:sz w:val="20"/>
+                <w:szCs w:val="20"/>
+              </w:rPr>
+            </w:r>
+          </w:p>
+        </w:tc>
+        <w:tc>
+          <w:tcPr>
+            <w:tcW w:w="2430" w:type="dxa"/>
+            <w:tcMar>
+              <w:left w:w="60" w:type="dxa"/>
+              <w:right w:w="60" w:type="dxa"/>
+              <w:top w:w="0" w:type="dxa"/>
+              <w:bottom w:w="0" w:type="dxa"/>
+            </w:tcMar>
+            <w:tcBorders>
+              <w:left w:val="single" w:sz="1" w:color="auto"/>
+              <w:right w:val="single" w:sz="1" w:color="auto"/>
+              <w:top w:val="single" w:sz="1" w:color="auto"/>
+              <w:bottom w:val="single" w:sz="1" w:color="auto"/>
+            </w:tcBorders>
+          </w:tcPr>
+          <w:p>
+            <w:pPr>
+              <w:pStyle w:val="Normal"/>
+              <w:numId w:val="0"/>
+              <w:ilvl w:val="0"/>
+              <w:spacing w:before="0" w:after="0" w:line="240"/>
+              <w:rPr>
+                <w:rFonts w:hint="default"/>
+                <w:sz w:val="20"/>
+                <w:szCs w:val="20"/>
+              </w:rPr>
+            </w:pPr>
+            <w:r>
+              <w:rPr>
+                <w:rFonts w:ascii="Times New Roman" w:eastAsia="Times New Roman" w:hAnsi="Times New Roman" w:cs="Times New Roman"/>
+                <w:sz w:val="20"/>
+                <w:szCs w:val="20"/>
+              </w:rPr>
+              <w:t xml:space="preserve">ImplementationRequirement</w:t>
+            </w:r>
+          </w:p>
+        </w:tc>
+      </w:tr>
+    </w:tbl>
+    <w:tbl>
+      <w:tblPr>
+        <w:tblW w:w="9360" w:type="dxa"/>
+        <w:tblLayout w:type="fixed"/>
+        <w:tblInd w:w="60" w:type="dxa"/>
+        <w:tblCellMar>
+          <w:left w:w="60" w:type="dxa"/>
+          <w:right w:w="60" w:type="dxa"/>
+        </w:tblCellMar>
+      </w:tblPr>
+      <w:tblGrid>
+        <w:gridCol w:w="3120"/>
+        <w:gridCol w:w="3810"/>
+        <w:gridCol w:w="2430"/>
+      </w:tblGrid>
+      <w:tr>
+        <w:tblPrEx/>
+        <w:trPr/>
+        <w:tc>
+          <w:tcPr>
+            <w:tcW w:w="3120" w:type="dxa"/>
+            <w:tcMar>
+              <w:left w:w="60" w:type="dxa"/>
+              <w:right w:w="60" w:type="dxa"/>
+              <w:top w:w="0" w:type="dxa"/>
+              <w:bottom w:w="0" w:type="dxa"/>
+            </w:tcMar>
+            <w:tcBorders>
+              <w:left w:val="single" w:sz="1" w:color="auto"/>
+              <w:right w:val="single" w:sz="1" w:color="auto"/>
+              <w:top w:val="single" w:sz="1" w:color="auto"/>
+              <w:bottom w:val="single" w:sz="1" w:color="auto"/>
+            </w:tcBorders>
+          </w:tcPr>
+          <w:p>
+            <w:pPr>
+              <w:pStyle w:val="Normal"/>
+              <w:numId w:val="0"/>
+              <w:ilvl w:val="0"/>
+              <w:spacing w:before="0" w:after="0" w:line="240"/>
+              <w:rPr>
+                <w:rFonts w:hint="default"/>
+                <w:sz w:val="20"/>
+                <w:szCs w:val="20"/>
+              </w:rPr>
+            </w:pPr>
+            <w:bookmarkStart w:id="47" w:name="BKM_64937757_EF7A_432B_B556_20936873C543_START"/>
+            <w:bookmarkEnd w:id="47"/>
             <w:r>
               <w:rPr>
                 <w:rFonts w:ascii="Times New Roman" w:eastAsia="Times New Roman" w:hAnsi="Times New Roman" w:cs="Times New Roman"/>
@@ -4945,7 +5965,7 @@
                 <w:sz w:val="20"/>
                 <w:szCs w:val="20"/>
               </w:rPr>
-              <w:t xml:space="preserve">-09 : savoir o</w:t>
+              <w:t xml:space="preserve">-11 : savoir o</w:t>
             </w:r>
             <w:r>
               <w:rPr>

</xml_diff>